<commit_message>
updates to PTP Guide
</commit_message>
<xml_diff>
--- a/Precision Time Protocol/docs/Validation Guide - Precision Time Protocol.docx
+++ b/Precision Time Protocol/docs/Validation Guide - Precision Time Protocol.docx
@@ -184,7 +184,7 @@
                         <a14:shadowObscured xmlns:a14="http://schemas.microsoft.com/office/drawing/2010/main"/>
                       </a:ext>
                       <a:ext uri="{FAA26D3D-D897-4be2-8F04-BA451C77F1D7}">
-                        <ma14:placeholderFlag xmlns:arto="http://schemas.microsoft.com/office/word/2006/arto" xmlns="" xmlns:mo="http://schemas.microsoft.com/office/mac/office/2008/main" xmlns:mv="urn:schemas-microsoft-com:mac:vml" xmlns:o="urn:schemas-microsoft-com:office:office" xmlns:v="urn:schemas-microsoft-com:vml" xmlns:w10="urn:schemas-microsoft-com:office:word" xmlns:w="http://schemas.openxmlformats.org/wordprocessingml/2006/main" xmlns:ma14="http://schemas.microsoft.com/office/mac/drawingml/2011/main" xmlns:a14="http://schemas.microsoft.com/office/drawing/2010/main"/>
+                        <ma14:placeholderFlag xmlns:a14="http://schemas.microsoft.com/office/drawing/2010/main" xmlns:ma14="http://schemas.microsoft.com/office/mac/drawingml/2011/main" xmlns:w="http://schemas.openxmlformats.org/wordprocessingml/2006/main" xmlns:w10="urn:schemas-microsoft-com:office:word" xmlns:v="urn:schemas-microsoft-com:vml" xmlns:o="urn:schemas-microsoft-com:office:office" xmlns:mv="urn:schemas-microsoft-com:mac:vml" xmlns:mo="http://schemas.microsoft.com/office/mac/office/2008/main" xmlns="" xmlns:arto="http://schemas.microsoft.com/office/word/2006/arto"/>
                       </a:ext>
                     </a:extLst>
                   </pic:spPr>
@@ -255,28 +255,47 @@
       <w:r>
         <w:t xml:space="preserve">This guide should be accompanied by the Software Timestamping and Time Accuracy Validation guides found here: </w:t>
       </w:r>
-      <w:bookmarkStart w:id="0" w:name="_GoBack"/>
-      <w:bookmarkEnd w:id="0"/>
-      <w:r>
-        <w:fldChar w:fldCharType="begin"/>
-      </w:r>
-      <w:r>
-        <w:instrText xml:space="preserve"> HYPERLINK "https://github.com/Microsoft/W32Time" </w:instrText>
-      </w:r>
-      <w:r>
-        <w:fldChar w:fldCharType="separate"/>
-      </w:r>
-      <w:r>
-        <w:rPr>
-          <w:rStyle w:val="Hyperlink"/>
-        </w:rPr>
-        <w:t>https://github.com/Microsoft/W32Time</w:t>
-      </w:r>
-      <w:r>
-        <w:fldChar w:fldCharType="end"/>
-      </w:r>
     </w:p>
-    <w:p/>
+    <w:p>
+      <w:pPr>
+        <w:pStyle w:val="ListParagraph"/>
+        <w:numPr>
+          <w:ilvl w:val="0"/>
+          <w:numId w:val="29"/>
+        </w:numPr>
+      </w:pPr>
+      <w:r>
+        <w:t xml:space="preserve">Software Timestamping: </w:t>
+      </w:r>
+      <w:hyperlink r:id="rId12" w:history="1">
+        <w:r>
+          <w:rPr>
+            <w:rStyle w:val="Hyperlink"/>
+          </w:rPr>
+          <w:t>Link</w:t>
+        </w:r>
+      </w:hyperlink>
+    </w:p>
+    <w:p>
+      <w:pPr>
+        <w:pStyle w:val="ListParagraph"/>
+        <w:numPr>
+          <w:ilvl w:val="0"/>
+          <w:numId w:val="29"/>
+        </w:numPr>
+      </w:pPr>
+      <w:r>
+        <w:t xml:space="preserve">High Accuracy Configuration: </w:t>
+      </w:r>
+      <w:hyperlink r:id="rId13" w:history="1">
+        <w:r>
+          <w:rPr>
+            <w:rStyle w:val="Hyperlink"/>
+          </w:rPr>
+          <w:t>Link</w:t>
+        </w:r>
+      </w:hyperlink>
+    </w:p>
     <w:p/>
     <w:p>
       <w:r>
@@ -1259,12 +1278,12 @@
       <w:pPr>
         <w:pStyle w:val="Heading1"/>
       </w:pPr>
-      <w:bookmarkStart w:id="1" w:name="_Toc3974528"/>
+      <w:bookmarkStart w:id="0" w:name="_Toc3974528"/>
       <w:r>
         <w:lastRenderedPageBreak/>
         <w:t>Overview</w:t>
       </w:r>
-      <w:bookmarkEnd w:id="1"/>
+      <w:bookmarkEnd w:id="0"/>
     </w:p>
     <w:p>
       <w:pPr>
@@ -1370,11 +1389,11 @@
       <w:pPr>
         <w:pStyle w:val="Heading1"/>
       </w:pPr>
-      <w:bookmarkStart w:id="2" w:name="_Toc3974529"/>
+      <w:bookmarkStart w:id="1" w:name="_Toc3974529"/>
       <w:r>
         <w:t>Description</w:t>
       </w:r>
-      <w:bookmarkEnd w:id="2"/>
+      <w:bookmarkEnd w:id="1"/>
     </w:p>
     <w:p>
       <w:pPr>
@@ -1427,7 +1446,7 @@
             <wp:extent cx="5819775" cy="879247"/>
             <wp:effectExtent l="0" t="0" r="0" b="0"/>
             <wp:docPr id="16" name="Picture 16" descr="https://msdnshared.blob.core.windows.net/media/2018/06/tstorm.png">
-              <a:hlinkClick xmlns:a="http://schemas.openxmlformats.org/drawingml/2006/main" r:id="rId12"/>
+              <a:hlinkClick xmlns:a="http://schemas.openxmlformats.org/drawingml/2006/main" r:id="rId14"/>
             </wp:docPr>
             <wp:cNvGraphicFramePr>
               <a:graphicFrameLocks xmlns:a="http://schemas.openxmlformats.org/drawingml/2006/main" noChangeAspect="1"/>
@@ -1437,14 +1456,14 @@
                 <pic:pic xmlns:pic="http://schemas.openxmlformats.org/drawingml/2006/picture">
                   <pic:nvPicPr>
                     <pic:cNvPr id="0" name="Picture 1" descr="https://msdnshared.blob.core.windows.net/media/2018/06/tstorm.png">
-                      <a:hlinkClick r:id="rId12"/>
+                      <a:hlinkClick r:id="rId14"/>
                     </pic:cNvPr>
                     <pic:cNvPicPr>
                       <a:picLocks noChangeAspect="1" noChangeArrowheads="1"/>
                     </pic:cNvPicPr>
                   </pic:nvPicPr>
                   <pic:blipFill>
-                    <a:blip r:embed="rId13" cstate="print">
+                    <a:blip r:embed="rId15" cstate="print">
                       <a:extLst>
                         <a:ext uri="{28A0092B-C50C-407E-A947-70E740481C1C}">
                           <a14:useLocalDpi xmlns:a14="http://schemas.microsoft.com/office/drawing/2010/main" val="0"/>
@@ -1513,7 +1532,7 @@
             <wp:extent cx="5929312" cy="652622"/>
             <wp:effectExtent l="0" t="0" r="0" b="0"/>
             <wp:docPr id="15" name="Picture 15" descr="https://msdnshared.blob.core.windows.net/media/2018/06/TIme2Client.png">
-              <a:hlinkClick xmlns:a="http://schemas.openxmlformats.org/drawingml/2006/main" r:id="rId14"/>
+              <a:hlinkClick xmlns:a="http://schemas.openxmlformats.org/drawingml/2006/main" r:id="rId16"/>
             </wp:docPr>
             <wp:cNvGraphicFramePr>
               <a:graphicFrameLocks xmlns:a="http://schemas.openxmlformats.org/drawingml/2006/main" noChangeAspect="1"/>
@@ -1523,14 +1542,14 @@
                 <pic:pic xmlns:pic="http://schemas.openxmlformats.org/drawingml/2006/picture">
                   <pic:nvPicPr>
                     <pic:cNvPr id="0" name="Picture 2" descr="https://msdnshared.blob.core.windows.net/media/2018/06/TIme2Client.png">
-                      <a:hlinkClick r:id="rId14"/>
+                      <a:hlinkClick r:id="rId16"/>
                     </pic:cNvPr>
                     <pic:cNvPicPr>
                       <a:picLocks noChangeAspect="1" noChangeArrowheads="1"/>
                     </pic:cNvPicPr>
                   </pic:nvPicPr>
                   <pic:blipFill>
-                    <a:blip r:embed="rId15" cstate="print">
+                    <a:blip r:embed="rId17" cstate="print">
                       <a:extLst>
                         <a:ext uri="{28A0092B-C50C-407E-A947-70E740481C1C}">
                           <a14:useLocalDpi xmlns:a14="http://schemas.microsoft.com/office/drawing/2010/main" val="0"/>
@@ -1598,7 +1617,7 @@
         </w:rPr>
         <w:t>Precision Time Protocol (</w:t>
       </w:r>
-      <w:hyperlink r:id="rId16" w:history="1">
+      <w:hyperlink r:id="rId18" w:history="1">
         <w:r>
           <w:rPr>
             <w:rStyle w:val="Hyperlink"/>
@@ -1759,7 +1778,7 @@
       <w:pPr>
         <w:pStyle w:val="Heading1"/>
       </w:pPr>
-      <w:bookmarkStart w:id="3" w:name="_Toc3974530"/>
+      <w:bookmarkStart w:id="2" w:name="_Toc3974530"/>
       <w:r>
         <w:lastRenderedPageBreak/>
         <w:t>Troubleshooting</w:t>
@@ -1767,7 +1786,7 @@
       <w:r>
         <w:t xml:space="preserve"> and Feedback</w:t>
       </w:r>
-      <w:bookmarkEnd w:id="3"/>
+      <w:bookmarkEnd w:id="2"/>
     </w:p>
     <w:p>
       <w:r>
@@ -1779,13 +1798,13 @@
         <mc:AlternateContent>
           <mc:Choice Requires="wps">
             <w:drawing>
-              <wp:anchor distT="0" distB="0" distL="114300" distR="114300" simplePos="0" relativeHeight="251666432" behindDoc="1" locked="0" layoutInCell="1" allowOverlap="1" wp14:anchorId="0E881F70" wp14:editId="5ACF773F">
+              <wp:anchor distT="0" distB="0" distL="114300" distR="114300" simplePos="0" relativeHeight="251666432" behindDoc="1" locked="0" layoutInCell="1" allowOverlap="1" wp14:anchorId="0E881F70" wp14:editId="38B0578E">
                 <wp:simplePos x="0" y="0"/>
                 <wp:positionH relativeFrom="margin">
-                  <wp:posOffset>4189956</wp:posOffset>
+                  <wp:posOffset>4463415</wp:posOffset>
                 </wp:positionH>
                 <wp:positionV relativeFrom="paragraph">
-                  <wp:posOffset>7028</wp:posOffset>
+                  <wp:posOffset>4127</wp:posOffset>
                 </wp:positionV>
                 <wp:extent cx="325120" cy="162647"/>
                 <wp:effectExtent l="0" t="0" r="0" b="8890"/>
@@ -1844,7 +1863,7 @@
           </mc:Choice>
           <mc:Fallback>
             <w:pict>
-              <v:roundrect w14:anchorId="29D9D7EC" id="Rectangle: Rounded Corners 5" o:spid="_x0000_s1026" style="position:absolute;margin-left:329.9pt;margin-top:.55pt;width:25.6pt;height:12.8pt;z-index:-251650048;visibility:visible;mso-wrap-style:square;mso-height-percent:0;mso-wrap-distance-left:9pt;mso-wrap-distance-top:0;mso-wrap-distance-right:9pt;mso-wrap-distance-bottom:0;mso-position-horizontal:absolute;mso-position-horizontal-relative:margin;mso-position-vertical:absolute;mso-position-vertical-relative:text;mso-height-percent:0;mso-height-relative:margin;v-text-anchor:middle" arcsize="10923f" o:gfxdata="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" fillcolor="#26dee2" stroked="f" strokeweight="1pt">
+              <v:roundrect w14:anchorId="32AD6DC0" id="Rectangle: Rounded Corners 5" o:spid="_x0000_s1026" style="position:absolute;margin-left:351.45pt;margin-top:.3pt;width:25.6pt;height:12.8pt;z-index:-251650048;visibility:visible;mso-wrap-style:square;mso-height-percent:0;mso-wrap-distance-left:9pt;mso-wrap-distance-top:0;mso-wrap-distance-right:9pt;mso-wrap-distance-bottom:0;mso-position-horizontal:absolute;mso-position-horizontal-relative:margin;mso-position-vertical:absolute;mso-position-vertical-relative:text;mso-height-percent:0;mso-height-relative:margin;v-text-anchor:middle" arcsize="10923f" o:gfxdata="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" fillcolor="#26dee2" stroked="f" strokeweight="1pt">
                 <v:stroke joinstyle="miter"/>
                 <w10:wrap anchorx="margin"/>
               </v:roundrect>
@@ -1859,14 +1878,14 @@
         </w:rPr>
         <w:t xml:space="preserve">Please submit an issue at: </w:t>
       </w:r>
-      <w:hyperlink r:id="rId17" w:history="1">
+      <w:hyperlink r:id="rId19" w:history="1">
         <w:r>
           <w:rPr>
             <w:rStyle w:val="Hyperlink"/>
             <w:sz w:val="20"/>
             <w:szCs w:val="20"/>
           </w:rPr>
-          <w:t>https://github.com/Microsoft/SDN/issues</w:t>
+          <w:t>https://github.com/Microsoft/W32Time/issues</w:t>
         </w:r>
       </w:hyperlink>
       <w:r>
@@ -1886,7 +1905,7 @@
         </w:rPr>
         <w:t xml:space="preserve">dd the  </w:t>
       </w:r>
-      <w:hyperlink r:id="rId18" w:history="1">
+      <w:hyperlink r:id="rId20" w:history="1">
         <w:r>
           <w:rPr>
             <w:rStyle w:val="Hyperlink"/>
@@ -1910,11 +1929,11 @@
       <w:pPr>
         <w:pStyle w:val="Heading1"/>
       </w:pPr>
-      <w:bookmarkStart w:id="4" w:name="_Toc3974531"/>
+      <w:bookmarkStart w:id="3" w:name="_Toc3974531"/>
       <w:r>
         <w:t>Test Activities</w:t>
       </w:r>
-      <w:bookmarkEnd w:id="4"/>
+      <w:bookmarkEnd w:id="3"/>
     </w:p>
     <w:p>
       <w:pPr>
@@ -1963,14 +1982,14 @@
           <w:sz w:val="20"/>
           <w:szCs w:val="20"/>
         </w:rPr>
-        <w:t>Configure the PTP Client</w:t>
-      </w:r>
-      <w:r>
-        <w:rPr>
-          <w:sz w:val="20"/>
-          <w:szCs w:val="20"/>
-        </w:rPr>
-        <w:t xml:space="preserve"> Provider</w:t>
+        <w:t xml:space="preserve">Configure the </w:t>
+      </w:r>
+      <w:r>
+        <w:rPr>
+          <w:sz w:val="20"/>
+          <w:szCs w:val="20"/>
+        </w:rPr>
+        <w:t>System for High Accuracy</w:t>
       </w:r>
     </w:p>
     <w:p>
@@ -1991,34 +2010,40 @@
           <w:sz w:val="20"/>
           <w:szCs w:val="20"/>
         </w:rPr>
-        <w:t>Activity 2</w:t>
+        <w:t>Configure the PTP Client</w:t>
       </w:r>
     </w:p>
     <w:p>
       <w:pPr>
         <w:pStyle w:val="Heading1"/>
       </w:pPr>
-      <w:bookmarkStart w:id="5" w:name="_Toc3974532"/>
+      <w:bookmarkStart w:id="4" w:name="_Toc3974532"/>
       <w:r>
         <w:t>Activities</w:t>
+      </w:r>
+      <w:bookmarkEnd w:id="4"/>
+    </w:p>
+    <w:p>
+      <w:pPr>
+        <w:pStyle w:val="Heading2"/>
+      </w:pPr>
+      <w:bookmarkStart w:id="5" w:name="_Toc3974533"/>
+      <w:r>
+        <w:t>Activity 1: Configure the System for High Accuracy</w:t>
       </w:r>
       <w:bookmarkEnd w:id="5"/>
     </w:p>
     <w:p>
       <w:pPr>
-        <w:pStyle w:val="Heading2"/>
-      </w:pPr>
-      <w:bookmarkStart w:id="6" w:name="_Toc3974533"/>
-      <w:r>
-        <w:t>Activity 1: Configure the System for High Accuracy</w:t>
-      </w:r>
-      <w:bookmarkEnd w:id="6"/>
-    </w:p>
-    <w:p>
+        <w:rPr>
+          <w:rStyle w:val="Hyperlink"/>
+        </w:rPr>
+      </w:pPr>
       <w:r>
         <w:t xml:space="preserve">PTP is intended for the highest accuracy time.  As such you should also configure your system for high accuracy prior to proceeding.  The high accuracy settings and configuration can be found here: </w:t>
       </w:r>
-      <w:hyperlink r:id="rId19" w:history="1">
+      <w:hyperlink r:id="rId21" w:history="1">
+        <w:proofErr w:type="spellStart"/>
         <w:r>
           <w:rPr>
             <w:rStyle w:val="Hyperlink"/>
@@ -2026,12 +2051,13 @@
           <w:t>Link</w:t>
         </w:r>
       </w:hyperlink>
+      <w:proofErr w:type="spellEnd"/>
     </w:p>
     <w:p>
       <w:pPr>
         <w:pStyle w:val="Heading2"/>
       </w:pPr>
-      <w:bookmarkStart w:id="7" w:name="_Toc3974534"/>
+      <w:bookmarkStart w:id="6" w:name="_Toc3974534"/>
       <w:r>
         <w:t xml:space="preserve">Activity </w:t>
       </w:r>
@@ -2042,9 +2068,14 @@
         <w:t xml:space="preserve">: </w:t>
       </w:r>
       <w:r>
-        <w:t>Configure the PTP Client</w:t>
-      </w:r>
-      <w:bookmarkEnd w:id="7"/>
+        <w:t xml:space="preserve">Configure the PTP </w:t>
+      </w:r>
+      <w:bookmarkEnd w:id="6"/>
+      <w:proofErr w:type="gramStart"/>
+      <w:r>
+        <w:t>Slave</w:t>
+      </w:r>
+      <w:proofErr w:type="gramEnd"/>
     </w:p>
     <w:p>
       <w:pPr>
@@ -2072,7 +2103,37 @@
           <w:sz w:val="20"/>
           <w:szCs w:val="20"/>
         </w:rPr>
-        <w:t>configure the Windows PTP Client to communicate with your third-party PTP Time server</w:t>
+        <w:t xml:space="preserve">configure the Windows PTP </w:t>
+      </w:r>
+      <w:proofErr w:type="gramStart"/>
+      <w:r>
+        <w:rPr>
+          <w:sz w:val="20"/>
+          <w:szCs w:val="20"/>
+        </w:rPr>
+        <w:t>Slave</w:t>
+      </w:r>
+      <w:proofErr w:type="gramEnd"/>
+      <w:r>
+        <w:rPr>
+          <w:sz w:val="20"/>
+          <w:szCs w:val="20"/>
+        </w:rPr>
+        <w:t xml:space="preserve"> to communicate with </w:t>
+      </w:r>
+      <w:r>
+        <w:rPr>
+          <w:sz w:val="20"/>
+          <w:szCs w:val="20"/>
+        </w:rPr>
+        <w:t>a</w:t>
+      </w:r>
+      <w:r>
+        <w:rPr>
+          <w:sz w:val="20"/>
+          <w:szCs w:val="20"/>
+        </w:rPr>
+        <w:t xml:space="preserve"> third-party PTP Time server</w:t>
       </w:r>
       <w:r>
         <w:rPr>
@@ -2115,14 +2176,35 @@
           <w:sz w:val="20"/>
           <w:szCs w:val="20"/>
         </w:rPr>
-        <w:t xml:space="preserve">.  We’ll disable the </w:t>
-      </w:r>
-      <w:r>
-        <w:rPr>
-          <w:sz w:val="20"/>
-          <w:szCs w:val="20"/>
-        </w:rPr>
-        <w:t>other client providers to avoid confusion.</w:t>
+        <w:t xml:space="preserve"> to configure PTP and </w:t>
+      </w:r>
+      <w:r>
+        <w:rPr>
+          <w:sz w:val="20"/>
+          <w:szCs w:val="20"/>
+        </w:rPr>
+        <w:t xml:space="preserve">disable the </w:t>
+      </w:r>
+      <w:r>
+        <w:rPr>
+          <w:sz w:val="20"/>
+          <w:szCs w:val="20"/>
+        </w:rPr>
+        <w:t>other client providers</w:t>
+      </w:r>
+      <w:r>
+        <w:rPr>
+          <w:sz w:val="20"/>
+          <w:szCs w:val="20"/>
+        </w:rPr>
+        <w:t xml:space="preserve"> (NTP, VMIC)</w:t>
+      </w:r>
+      <w:r>
+        <w:rPr>
+          <w:sz w:val="20"/>
+          <w:szCs w:val="20"/>
+        </w:rPr>
+        <w:t xml:space="preserve"> to avoid confusion.</w:t>
       </w:r>
     </w:p>
     <w:p>
@@ -2161,7 +2243,7 @@
           <w:szCs w:val="20"/>
           <w:highlight w:val="yellow"/>
         </w:rPr>
-        <w:t>"10.10.10.10 10.10.10.11"</w:t>
+        <w:t>10.10.10.10 10.10.10.11</w:t>
       </w:r>
       <w:r>
         <w:rPr>
@@ -2201,6 +2283,7 @@
         </w:rPr>
         <w:t xml:space="preserve"> To use Multicast (off by default) change the </w:t>
       </w:r>
+      <w:proofErr w:type="spellStart"/>
       <w:r>
         <w:rPr>
           <w:sz w:val="20"/>
@@ -2209,6 +2292,7 @@
         </w:rPr>
         <w:t>EnableMulticastRx</w:t>
       </w:r>
+      <w:proofErr w:type="spellEnd"/>
       <w:r>
         <w:rPr>
           <w:sz w:val="20"/>
@@ -2421,6 +2505,7 @@
                 <w:szCs w:val="18"/>
               </w:rPr>
             </w:pPr>
+            <w:proofErr w:type="spellStart"/>
             <w:r>
               <w:rPr>
                 <w:sz w:val="18"/>
@@ -2428,6 +2513,7 @@
               </w:rPr>
               <w:t>PtpMasters</w:t>
             </w:r>
+            <w:proofErr w:type="spellEnd"/>
           </w:p>
         </w:tc>
         <w:tc>
@@ -2452,7 +2538,7 @@
                 <w:szCs w:val="18"/>
                 <w:highlight w:val="yellow"/>
               </w:rPr>
-              <w:t>"10.10.10.10 10.10.10.11"</w:t>
+              <w:t>10.10.10.10 10.10.10.11</w:t>
             </w:r>
           </w:p>
         </w:tc>
@@ -2572,6 +2658,7 @@
                 <w:szCs w:val="18"/>
               </w:rPr>
             </w:pPr>
+            <w:proofErr w:type="spellStart"/>
             <w:r>
               <w:rPr>
                 <w:sz w:val="18"/>
@@ -2579,6 +2666,7 @@
               </w:rPr>
               <w:t>InputProvider</w:t>
             </w:r>
+            <w:proofErr w:type="spellEnd"/>
           </w:p>
         </w:tc>
         <w:tc>
@@ -2646,6 +2734,7 @@
                 <w:szCs w:val="18"/>
               </w:rPr>
             </w:pPr>
+            <w:proofErr w:type="spellStart"/>
             <w:r>
               <w:rPr>
                 <w:sz w:val="18"/>
@@ -2653,6 +2742,7 @@
               </w:rPr>
               <w:t>DllName</w:t>
             </w:r>
+            <w:proofErr w:type="spellEnd"/>
           </w:p>
         </w:tc>
         <w:tc>
@@ -2719,6 +2809,7 @@
                 <w:szCs w:val="18"/>
               </w:rPr>
             </w:pPr>
+            <w:proofErr w:type="spellStart"/>
             <w:r>
               <w:rPr>
                 <w:sz w:val="18"/>
@@ -2726,6 +2817,7 @@
               </w:rPr>
               <w:t>DelayPollInterval</w:t>
             </w:r>
+            <w:proofErr w:type="spellEnd"/>
           </w:p>
         </w:tc>
         <w:tc>
@@ -2791,6 +2883,7 @@
                 <w:szCs w:val="18"/>
               </w:rPr>
             </w:pPr>
+            <w:proofErr w:type="spellStart"/>
             <w:r>
               <w:rPr>
                 <w:sz w:val="18"/>
@@ -2798,6 +2891,7 @@
               </w:rPr>
               <w:t>AnnounceInterval</w:t>
             </w:r>
+            <w:proofErr w:type="spellEnd"/>
           </w:p>
         </w:tc>
         <w:tc>
@@ -2865,6 +2959,7 @@
                 <w:szCs w:val="18"/>
               </w:rPr>
             </w:pPr>
+            <w:proofErr w:type="spellStart"/>
             <w:r>
               <w:rPr>
                 <w:sz w:val="18"/>
@@ -2873,6 +2968,7 @@
               </w:rPr>
               <w:t>EnableMulticastRx</w:t>
             </w:r>
+            <w:proofErr w:type="spellEnd"/>
           </w:p>
         </w:tc>
         <w:tc>
@@ -3205,6 +3301,13 @@
         </w:rPr>
         <w:t>estart the Windows Time Service</w:t>
       </w:r>
+      <w:r>
+        <w:rPr>
+          <w:sz w:val="20"/>
+          <w:szCs w:val="20"/>
+        </w:rPr>
+        <w:t>.</w:t>
+      </w:r>
     </w:p>
     <w:p>
       <w:pPr>
@@ -3228,14 +3331,14 @@
         </w:rPr>
         <w:t xml:space="preserve"> See </w:t>
       </w:r>
-      <w:hyperlink r:id="rId20" w:history="1">
+      <w:hyperlink r:id="rId22" w:history="1">
         <w:r>
           <w:rPr>
             <w:rStyle w:val="Hyperlink"/>
             <w:sz w:val="20"/>
             <w:szCs w:val="20"/>
           </w:rPr>
-          <w:t>https://github.com/Microsoft/SDN/tree/master/Time/PTP</w:t>
+          <w:t>this link</w:t>
         </w:r>
       </w:hyperlink>
       <w:r>
@@ -3257,11 +3360,11 @@
       <w:pPr>
         <w:pStyle w:val="Heading2"/>
       </w:pPr>
-      <w:bookmarkStart w:id="8" w:name="_Toc3974535"/>
+      <w:bookmarkStart w:id="7" w:name="_Toc3974535"/>
       <w:r>
         <w:t>Activity 2: Configure the Firewall</w:t>
       </w:r>
-      <w:bookmarkEnd w:id="8"/>
+      <w:bookmarkEnd w:id="7"/>
     </w:p>
     <w:p>
       <w:pPr>
@@ -3387,6 +3490,7 @@
                 <w:szCs w:val="20"/>
               </w:rPr>
             </w:pPr>
+            <w:proofErr w:type="spellStart"/>
             <w:r>
               <w:rPr>
                 <w:b/>
@@ -3395,6 +3499,7 @@
               </w:rPr>
               <w:t>LocalPort</w:t>
             </w:r>
+            <w:proofErr w:type="spellEnd"/>
           </w:p>
         </w:tc>
       </w:tr>
@@ -3796,16 +3901,23 @@
           <w:sz w:val="20"/>
           <w:szCs w:val="20"/>
         </w:rPr>
-        <w:t xml:space="preserve"> See </w:t>
-      </w:r>
-      <w:hyperlink r:id="rId21" w:history="1">
+        <w:t xml:space="preserve"> </w:t>
+      </w:r>
+      <w:r>
+        <w:rPr>
+          <w:sz w:val="20"/>
+          <w:szCs w:val="20"/>
+        </w:rPr>
+        <w:t xml:space="preserve">See </w:t>
+      </w:r>
+      <w:hyperlink r:id="rId23" w:history="1">
         <w:r>
           <w:rPr>
             <w:rStyle w:val="Hyperlink"/>
             <w:sz w:val="20"/>
             <w:szCs w:val="20"/>
           </w:rPr>
-          <w:t>https://github.com/Microsoft/SDN/tree/master/Time/PTP</w:t>
+          <w:t>this link</w:t>
         </w:r>
       </w:hyperlink>
       <w:r>
@@ -3820,11 +3932,11 @@
       <w:pPr>
         <w:pStyle w:val="Heading2"/>
       </w:pPr>
-      <w:bookmarkStart w:id="9" w:name="_Toc3974536"/>
+      <w:bookmarkStart w:id="8" w:name="_Toc3974536"/>
       <w:r>
         <w:t>Activity 3: Verify PTP Provider Configuration</w:t>
       </w:r>
-      <w:bookmarkEnd w:id="9"/>
+      <w:bookmarkEnd w:id="8"/>
     </w:p>
     <w:p>
       <w:pPr>
@@ -3882,7 +3994,25 @@
           <w:sz w:val="20"/>
           <w:szCs w:val="20"/>
         </w:rPr>
-        <w:t>[TimeProviders]</w:t>
+        <w:t>[</w:t>
+      </w:r>
+      <w:proofErr w:type="spellStart"/>
+      <w:r>
+        <w:rPr>
+          <w:b/>
+          <w:sz w:val="20"/>
+          <w:szCs w:val="20"/>
+        </w:rPr>
+        <w:t>TimeProviders</w:t>
+      </w:r>
+      <w:proofErr w:type="spellEnd"/>
+      <w:r>
+        <w:rPr>
+          <w:b/>
+          <w:sz w:val="20"/>
+          <w:szCs w:val="20"/>
+        </w:rPr>
+        <w:t>]</w:t>
       </w:r>
       <w:r>
         <w:rPr>
@@ -3952,7 +4082,7 @@
                     <pic:cNvPicPr/>
                   </pic:nvPicPr>
                   <pic:blipFill>
-                    <a:blip r:embed="rId22"/>
+                    <a:blip r:embed="rId24"/>
                     <a:stretch>
                       <a:fillRect/>
                     </a:stretch>
@@ -4035,7 +4165,14 @@
           <w:sz w:val="20"/>
           <w:szCs w:val="20"/>
         </w:rPr>
-        <w:t>Now verify that the system is synchronizing with the PTP Source Server</w:t>
+        <w:t>V</w:t>
+      </w:r>
+      <w:r>
+        <w:rPr>
+          <w:sz w:val="20"/>
+          <w:szCs w:val="20"/>
+        </w:rPr>
+        <w:t>erify that the system is synchronizing with the PTP Source Server</w:t>
       </w:r>
     </w:p>
     <w:p>
@@ -4116,20 +4253,19 @@
           <w:sz w:val="18"/>
           <w:szCs w:val="18"/>
         </w:rPr>
-        <w:t xml:space="preserve"> (secondary reference - syncd by (S)NTP)</w:t>
-      </w:r>
-    </w:p>
-    <w:p>
-      <w:pPr>
-        <w:pStyle w:val="ListParagraph"/>
-        <w:ind w:left="1440"/>
+        <w:t xml:space="preserve"> (secondary reference - </w:t>
+      </w:r>
+      <w:proofErr w:type="spellStart"/>
+      <w:r>
         <w:rPr>
           <w:i/>
           <w:iCs/>
           <w:sz w:val="18"/>
           <w:szCs w:val="18"/>
         </w:rPr>
-      </w:pPr>
+        <w:t>syncd</w:t>
+      </w:r>
+      <w:proofErr w:type="spellEnd"/>
       <w:r>
         <w:rPr>
           <w:i/>
@@ -4137,7 +4273,7 @@
           <w:sz w:val="18"/>
           <w:szCs w:val="18"/>
         </w:rPr>
-        <w:t>Precision: -23 (119.209ns per tick)</w:t>
+        <w:t xml:space="preserve"> by (S)NTP)</w:t>
       </w:r>
     </w:p>
     <w:p>
@@ -4158,7 +4294,7 @@
           <w:sz w:val="18"/>
           <w:szCs w:val="18"/>
         </w:rPr>
-        <w:t>Root Delay: 0.0006638s</w:t>
+        <w:t>Precision: -23 (119.209ns per tick)</w:t>
       </w:r>
     </w:p>
     <w:p>
@@ -4179,7 +4315,7 @@
           <w:sz w:val="18"/>
           <w:szCs w:val="18"/>
         </w:rPr>
-        <w:t>Root Dispersion: 0.0100020s</w:t>
+        <w:t>Root Delay: 0.0006638s</w:t>
       </w:r>
     </w:p>
     <w:p>
@@ -4200,7 +4336,40 @@
           <w:sz w:val="18"/>
           <w:szCs w:val="18"/>
         </w:rPr>
-        <w:t xml:space="preserve">ReferenceId: </w:t>
+        <w:t>Root Dispersion: 0.0100020s</w:t>
+      </w:r>
+    </w:p>
+    <w:p>
+      <w:pPr>
+        <w:pStyle w:val="ListParagraph"/>
+        <w:ind w:left="1440"/>
+        <w:rPr>
+          <w:i/>
+          <w:iCs/>
+          <w:sz w:val="18"/>
+          <w:szCs w:val="18"/>
+          <w:highlight w:val="yellow"/>
+        </w:rPr>
+      </w:pPr>
+      <w:proofErr w:type="spellStart"/>
+      <w:r>
+        <w:rPr>
+          <w:i/>
+          <w:iCs/>
+          <w:sz w:val="18"/>
+          <w:szCs w:val="18"/>
+        </w:rPr>
+        <w:t>ReferenceId</w:t>
+      </w:r>
+      <w:proofErr w:type="spellEnd"/>
+      <w:r>
+        <w:rPr>
+          <w:i/>
+          <w:iCs/>
+          <w:sz w:val="18"/>
+          <w:szCs w:val="18"/>
+        </w:rPr>
+        <w:t xml:space="preserve">: </w:t>
       </w:r>
       <w:r>
         <w:rPr>
@@ -4230,7 +4399,57 @@
           <w:szCs w:val="18"/>
           <w:highlight w:val="yellow"/>
         </w:rPr>
-        <w:t>– This indicates PTP</w:t>
+        <w:t xml:space="preserve">– This indicates </w:t>
+      </w:r>
+      <w:r>
+        <w:rPr>
+          <w:i/>
+          <w:iCs/>
+          <w:sz w:val="18"/>
+          <w:szCs w:val="18"/>
+          <w:highlight w:val="yellow"/>
+        </w:rPr>
+        <w:t xml:space="preserve">Microsoft </w:t>
+      </w:r>
+      <w:r>
+        <w:rPr>
+          <w:i/>
+          <w:iCs/>
+          <w:sz w:val="18"/>
+          <w:szCs w:val="18"/>
+          <w:highlight w:val="yellow"/>
+        </w:rPr>
+        <w:t>PT</w:t>
+      </w:r>
+      <w:r>
+        <w:rPr>
+          <w:i/>
+          <w:iCs/>
+          <w:sz w:val="18"/>
+          <w:szCs w:val="18"/>
+          <w:highlight w:val="yellow"/>
+        </w:rPr>
+        <w:t xml:space="preserve">P </w:t>
+      </w:r>
+      <w:r>
+        <w:rPr>
+          <w:i/>
+          <w:iCs/>
+          <w:sz w:val="18"/>
+          <w:szCs w:val="18"/>
+          <w:highlight w:val="yellow"/>
+        </w:rPr>
+        <w:t>P</w:t>
+      </w:r>
+      <w:r>
+        <w:rPr>
+          <w:i/>
+          <w:iCs/>
+          <w:sz w:val="18"/>
+          <w:szCs w:val="18"/>
+          <w:highlight w:val="yellow"/>
+        </w:rPr>
+        <w:t>rovider</w:t>
       </w:r>
     </w:p>
     <w:p>
@@ -4392,6 +4611,7 @@
           <w:szCs w:val="18"/>
         </w:rPr>
       </w:pPr>
+      <w:proofErr w:type="spellStart"/>
       <w:r>
         <w:rPr>
           <w:i/>
@@ -4399,7 +4619,17 @@
           <w:sz w:val="18"/>
           <w:szCs w:val="18"/>
         </w:rPr>
-        <w:t>ClockRate: 0.0156250s</w:t>
+        <w:t>ClockRate</w:t>
+      </w:r>
+      <w:proofErr w:type="spellEnd"/>
+      <w:r>
+        <w:rPr>
+          <w:i/>
+          <w:iCs/>
+          <w:sz w:val="18"/>
+          <w:szCs w:val="18"/>
+        </w:rPr>
+        <w:t>: 0.0156250s</w:t>
       </w:r>
     </w:p>
     <w:p>
@@ -4526,15 +4756,6 @@
     <w:p>
       <w:pPr>
         <w:rPr>
-          <w:b/>
-          <w:sz w:val="20"/>
-          <w:szCs w:val="20"/>
-        </w:rPr>
-      </w:pPr>
-    </w:p>
-    <w:p>
-      <w:pPr>
-        <w:rPr>
           <w:rFonts w:eastAsia="Times New Roman"/>
           <w:color w:val="000000"/>
           <w:sz w:val="20"/>
@@ -4649,31 +4870,76 @@
       <w:pPr>
         <w:pStyle w:val="Heading1"/>
       </w:pPr>
-      <w:bookmarkStart w:id="10" w:name="_Toc3974537"/>
-      <w:r>
-        <w:lastRenderedPageBreak/>
+      <w:bookmarkStart w:id="9" w:name="_Toc3974537"/>
+      <w:r>
         <w:t>Troubleshooting</w:t>
       </w:r>
-      <w:bookmarkEnd w:id="10"/>
+      <w:bookmarkEnd w:id="9"/>
     </w:p>
     <w:p>
-      <w:r>
-        <w:t>Please note: As Microsoft provides a PTP Client, troubleshooting various grandmaster implementations is out-of-scope for support.</w:t>
+      <w:pPr>
+        <w:rPr>
+          <w:sz w:val="20"/>
+          <w:szCs w:val="20"/>
+        </w:rPr>
+      </w:pPr>
+      <w:r>
+        <w:rPr>
+          <w:sz w:val="20"/>
+          <w:szCs w:val="20"/>
+        </w:rPr>
+        <w:t>Please note: As Microsoft provides a PTP Client, troubleshooting various grandmaster implementations is out-of-scope for support</w:t>
+      </w:r>
+      <w:r>
+        <w:rPr>
+          <w:sz w:val="20"/>
+          <w:szCs w:val="20"/>
+        </w:rPr>
+        <w:t xml:space="preserve"> however we will include known issues to assist in the configuration of the Windows Client.</w:t>
       </w:r>
     </w:p>
     <w:p>
-      <w:r>
+      <w:pPr>
+        <w:rPr>
+          <w:sz w:val="20"/>
+          <w:szCs w:val="20"/>
+        </w:rPr>
+      </w:pPr>
+      <w:r>
+        <w:rPr>
+          <w:sz w:val="20"/>
+          <w:szCs w:val="20"/>
+        </w:rPr>
+        <w:lastRenderedPageBreak/>
         <w:t>Mention of any specific grandmaster should not be considered advertisement, recommendation, or any other type of endorsement of said grandmaster.  Specifics here are only included to assist in troubleshooting.</w:t>
       </w:r>
     </w:p>
     <w:p>
-      <w:r>
+      <w:pPr>
+        <w:rPr>
+          <w:sz w:val="20"/>
+          <w:szCs w:val="20"/>
+        </w:rPr>
+      </w:pPr>
+      <w:r>
+        <w:rPr>
+          <w:sz w:val="20"/>
+          <w:szCs w:val="20"/>
+        </w:rPr>
         <w:t>If you’re system is unable to receive time from the grandmaster</w:t>
       </w:r>
       <w:r>
+        <w:rPr>
+          <w:sz w:val="20"/>
+          <w:szCs w:val="20"/>
+        </w:rPr>
         <w:t xml:space="preserve">, please </w:t>
       </w:r>
       <w:r>
+        <w:rPr>
+          <w:sz w:val="20"/>
+          <w:szCs w:val="20"/>
+        </w:rPr>
         <w:t>verify:</w:t>
       </w:r>
     </w:p>
@@ -4684,10 +4950,81 @@
           <w:ilvl w:val="0"/>
           <w:numId w:val="26"/>
         </w:numPr>
-      </w:pPr>
-      <w:r>
+        <w:rPr>
+          <w:sz w:val="20"/>
+          <w:szCs w:val="20"/>
+        </w:rPr>
+      </w:pPr>
+      <w:r>
+        <w:rPr>
+          <w:sz w:val="20"/>
+          <w:szCs w:val="20"/>
+        </w:rPr>
         <w:t>You are receiving PTP Messages on the Windows client for UDP ports 319 and 320</w:t>
       </w:r>
+      <w:r>
+        <w:rPr>
+          <w:sz w:val="20"/>
+          <w:szCs w:val="20"/>
+        </w:rPr>
+        <w:t xml:space="preserve">. You can use </w:t>
+      </w:r>
+      <w:proofErr w:type="spellStart"/>
+      <w:r>
+        <w:rPr>
+          <w:sz w:val="20"/>
+          <w:szCs w:val="20"/>
+        </w:rPr>
+        <w:t>wireshark</w:t>
+      </w:r>
+      <w:proofErr w:type="spellEnd"/>
+      <w:r>
+        <w:rPr>
+          <w:sz w:val="20"/>
+          <w:szCs w:val="20"/>
+        </w:rPr>
+        <w:t xml:space="preserve"> to filter only PTP traffic with the following filter:</w:t>
+      </w:r>
+    </w:p>
+    <w:p>
+      <w:pPr>
+        <w:pStyle w:val="ListParagraph"/>
+        <w:ind w:firstLine="720"/>
+        <w:rPr>
+          <w:rFonts w:ascii="Courier New" w:hAnsi="Courier New" w:cs="Courier New"/>
+          <w:sz w:val="20"/>
+          <w:szCs w:val="20"/>
+        </w:rPr>
+      </w:pPr>
+      <w:proofErr w:type="spellStart"/>
+      <w:r>
+        <w:rPr>
+          <w:rFonts w:ascii="Courier New" w:hAnsi="Courier New" w:cs="Courier New"/>
+          <w:sz w:val="20"/>
+          <w:szCs w:val="20"/>
+        </w:rPr>
+        <w:t>udp.port</w:t>
+      </w:r>
+      <w:proofErr w:type="spellEnd"/>
+      <w:r>
+        <w:rPr>
+          <w:rFonts w:ascii="Courier New" w:hAnsi="Courier New" w:cs="Courier New"/>
+          <w:sz w:val="20"/>
+          <w:szCs w:val="20"/>
+        </w:rPr>
+        <w:t xml:space="preserve"> in {319 320}</w:t>
+      </w:r>
+    </w:p>
+    <w:p>
+      <w:pPr>
+        <w:pStyle w:val="ListParagraph"/>
+        <w:ind w:firstLine="720"/>
+        <w:rPr>
+          <w:rFonts w:ascii="Courier New" w:hAnsi="Courier New" w:cs="Courier New"/>
+          <w:sz w:val="20"/>
+          <w:szCs w:val="20"/>
+        </w:rPr>
+      </w:pPr>
     </w:p>
     <w:p>
       <w:pPr>
@@ -4696,21 +5033,41 @@
           <w:ilvl w:val="0"/>
           <w:numId w:val="26"/>
         </w:numPr>
-      </w:pPr>
-      <w:r>
+        <w:rPr>
+          <w:sz w:val="20"/>
+          <w:szCs w:val="20"/>
+        </w:rPr>
+      </w:pPr>
+      <w:r>
+        <w:rPr>
+          <w:sz w:val="20"/>
+          <w:szCs w:val="20"/>
+        </w:rPr>
         <w:t>The Grandmaster properly advertises the PTP_TIMESCALE and PTP_UTC_REASONABLE flags</w:t>
       </w:r>
     </w:p>
     <w:p>
       <w:pPr>
         <w:pStyle w:val="ListParagraph"/>
+        <w:rPr>
+          <w:sz w:val="20"/>
+          <w:szCs w:val="20"/>
+        </w:rPr>
       </w:pPr>
     </w:p>
     <w:p>
       <w:pPr>
         <w:pStyle w:val="ListParagraph"/>
-      </w:pPr>
-      <w:r>
+        <w:rPr>
+          <w:sz w:val="20"/>
+          <w:szCs w:val="20"/>
+        </w:rPr>
+      </w:pPr>
+      <w:r>
+        <w:rPr>
+          <w:sz w:val="20"/>
+          <w:szCs w:val="20"/>
+        </w:rPr>
         <w:t>For security measures, the Windows PTP Client will only synchronize with a grandmaster if its PTP_TIMESCALE and PTP_UTC_REASONABLE flags are non-zero.</w:t>
       </w:r>
     </w:p>
@@ -4745,7 +5102,7 @@
                     </pic:cNvPicPr>
                   </pic:nvPicPr>
                   <pic:blipFill>
-                    <a:blip r:embed="rId23" r:link="rId24">
+                    <a:blip r:embed="rId25" r:link="rId26">
                       <a:extLst>
                         <a:ext uri="{28A0092B-C50C-407E-A947-70E740481C1C}">
                           <a14:useLocalDpi xmlns:a14="http://schemas.microsoft.com/office/drawing/2010/main" val="0"/>
@@ -4784,29 +5141,35 @@
           <w:rFonts w:eastAsia="Times New Roman"/>
         </w:rPr>
       </w:pPr>
-      <w:bookmarkStart w:id="11" w:name="_Toc3974538"/>
+      <w:bookmarkStart w:id="10" w:name="_Toc3974538"/>
+      <w:proofErr w:type="spellStart"/>
       <w:r>
         <w:rPr>
           <w:rFonts w:eastAsia="Times New Roman"/>
         </w:rPr>
-        <w:lastRenderedPageBreak/>
-        <w:t>PTPd Grandmaster</w:t>
-      </w:r>
-      <w:bookmarkEnd w:id="11"/>
+        <w:t>PTPd</w:t>
+      </w:r>
+      <w:proofErr w:type="spellEnd"/>
+      <w:r>
+        <w:rPr>
+          <w:rFonts w:eastAsia="Times New Roman"/>
+        </w:rPr>
+        <w:t xml:space="preserve"> Grandmaster</w:t>
+      </w:r>
+      <w:bookmarkEnd w:id="10"/>
     </w:p>
     <w:p>
-      <w:pPr>
-        <w:rPr>
-          <w:rFonts w:eastAsia="Times New Roman"/>
-          <w:color w:val="000000"/>
-          <w:sz w:val="20"/>
-          <w:szCs w:val="20"/>
-        </w:rPr>
-      </w:pPr>
-      <w:r>
-        <w:t xml:space="preserve">Microsoft validated this configuration with multiple grandmasters including </w:t>
-      </w:r>
-      <w:hyperlink r:id="rId25" w:history="1">
+      <w:r>
+        <w:t xml:space="preserve">Microsoft validated </w:t>
+      </w:r>
+      <w:r>
+        <w:t xml:space="preserve">its PTP Slave </w:t>
+      </w:r>
+      <w:r>
+        <w:t xml:space="preserve">with multiple grandmasters including </w:t>
+      </w:r>
+      <w:hyperlink r:id="rId27" w:history="1">
+        <w:proofErr w:type="spellStart"/>
         <w:r>
           <w:rPr>
             <w:rStyle w:val="Hyperlink"/>
@@ -4814,6 +5177,7 @@
           </w:rPr>
           <w:t>PTPd</w:t>
         </w:r>
+        <w:proofErr w:type="spellEnd"/>
       </w:hyperlink>
       <w:r>
         <w:rPr>
@@ -4822,364 +5186,53 @@
         </w:rPr>
         <w:t>.</w:t>
       </w:r>
-    </w:p>
-    <w:p>
-      <w:pPr>
-        <w:spacing w:after="0"/>
-      </w:pPr>
-      <w:r>
-        <w:t xml:space="preserve">Specific version used for testing: </w:t>
-      </w:r>
-    </w:p>
-    <w:p>
-      <w:pPr>
-        <w:ind w:firstLine="720"/>
-      </w:pPr>
-      <w:hyperlink r:id="rId26" w:history="1">
+      <w:r>
+        <w:rPr>
+          <w:rFonts w:eastAsia="Times New Roman"/>
+          <w:color w:val="000000"/>
+        </w:rPr>
+        <w:t xml:space="preserve">  </w:t>
+      </w:r>
+      <w:r>
+        <w:t xml:space="preserve">Please refer to </w:t>
+      </w:r>
+      <w:hyperlink r:id="rId28" w:history="1">
         <w:r>
           <w:rPr>
             <w:rStyle w:val="Hyperlink"/>
           </w:rPr>
-          <w:t>https://github.com/ptpd/ptpd/tree/235e9b492863b6a7d394a0c62d5f8e3d4d19930f</w:t>
+          <w:t>this Microsoft GitHub location</w:t>
         </w:r>
       </w:hyperlink>
+      <w:r>
+        <w:t xml:space="preserve"> for example configurations with </w:t>
+      </w:r>
+      <w:proofErr w:type="spellStart"/>
+      <w:r>
+        <w:t>PTPd</w:t>
+      </w:r>
+      <w:proofErr w:type="spellEnd"/>
+      <w:r>
+        <w:t>.</w:t>
+      </w:r>
     </w:p>
     <w:p>
-      <w:r>
-        <w:t>Compiler: Gcc/xenial package version: 4:5.3.1-1ubuntu1 (“devel” selection, amd64)</w:t>
-      </w:r>
+      <w:pPr>
+        <w:pStyle w:val="Heading2"/>
+      </w:pPr>
+      <w:bookmarkStart w:id="11" w:name="_Toc3974539"/>
+      <w:proofErr w:type="spellStart"/>
+      <w:r>
+        <w:lastRenderedPageBreak/>
+        <w:t>LinuxPTP</w:t>
+      </w:r>
+      <w:proofErr w:type="spellEnd"/>
+      <w:r>
+        <w:t xml:space="preserve"> (ptp4l) Grandmaster</w:t>
+      </w:r>
+      <w:bookmarkEnd w:id="11"/>
     </w:p>
     <w:p>
-      <w:r>
-        <w:t>install gcc using “sudo opt-get gcc”</w:t>
-      </w:r>
-    </w:p>
-    <w:p>
-      <w:r>
-        <w:t>Instructions for running ptpd (</w:t>
-      </w:r>
-      <w:r>
-        <w:t>mileage may vary</w:t>
-      </w:r>
-      <w:r>
-        <w:t>. Refer to ptpd documents for clarifications):</w:t>
-      </w:r>
-    </w:p>
-    <w:p>
-      <w:pPr>
-        <w:pStyle w:val="ListParagraph"/>
-        <w:numPr>
-          <w:ilvl w:val="0"/>
-          <w:numId w:val="27"/>
-        </w:numPr>
-        <w:spacing w:after="0" w:line="240" w:lineRule="auto"/>
-        <w:contextualSpacing w:val="0"/>
-        <w:rPr>
-          <w:rFonts w:eastAsia="Times New Roman"/>
-        </w:rPr>
-      </w:pPr>
-      <w:r>
-        <w:rPr>
-          <w:rFonts w:eastAsia="Times New Roman"/>
-        </w:rPr>
-        <w:t>Copy the ptpd source tree onto a linux machine</w:t>
-      </w:r>
-    </w:p>
-    <w:p>
-      <w:pPr>
-        <w:pStyle w:val="ListParagraph"/>
-        <w:numPr>
-          <w:ilvl w:val="0"/>
-          <w:numId w:val="27"/>
-        </w:numPr>
-        <w:spacing w:after="0" w:line="240" w:lineRule="auto"/>
-        <w:contextualSpacing w:val="0"/>
-        <w:rPr>
-          <w:rFonts w:eastAsia="Times New Roman"/>
-        </w:rPr>
-      </w:pPr>
-      <w:r>
-        <w:rPr>
-          <w:rFonts w:eastAsia="Times New Roman"/>
-        </w:rPr>
-        <w:t>Make sure gcc and associated packages are installed</w:t>
-      </w:r>
-    </w:p>
-    <w:p>
-      <w:pPr>
-        <w:pStyle w:val="ListParagraph"/>
-        <w:numPr>
-          <w:ilvl w:val="0"/>
-          <w:numId w:val="27"/>
-        </w:numPr>
-        <w:spacing w:after="0" w:line="240" w:lineRule="auto"/>
-        <w:contextualSpacing w:val="0"/>
-        <w:rPr>
-          <w:rFonts w:eastAsia="Times New Roman"/>
-        </w:rPr>
-      </w:pPr>
-      <w:r>
-        <w:rPr>
-          <w:rFonts w:eastAsia="Times New Roman"/>
-        </w:rPr>
-        <w:t>Run make in the ptpd source root. This should generate the binary “</w:t>
-      </w:r>
-      <w:r>
-        <w:rPr>
-          <w:rFonts w:eastAsia="Times New Roman"/>
-          <w:b/>
-          <w:bCs/>
-        </w:rPr>
-        <w:t>ptpd2</w:t>
-      </w:r>
-      <w:r>
-        <w:rPr>
-          <w:rFonts w:eastAsia="Times New Roman"/>
-        </w:rPr>
-        <w:t xml:space="preserve">” in the </w:t>
-      </w:r>
-      <w:r>
-        <w:rPr>
-          <w:rFonts w:eastAsia="Times New Roman"/>
-          <w:b/>
-          <w:bCs/>
-        </w:rPr>
-        <w:t xml:space="preserve">src </w:t>
-      </w:r>
-      <w:r>
-        <w:rPr>
-          <w:rFonts w:eastAsia="Times New Roman"/>
-        </w:rPr>
-        <w:t>folder.</w:t>
-      </w:r>
-    </w:p>
-    <w:p>
-      <w:pPr>
-        <w:pStyle w:val="ListParagraph"/>
-        <w:numPr>
-          <w:ilvl w:val="0"/>
-          <w:numId w:val="27"/>
-        </w:numPr>
-        <w:spacing w:after="0" w:line="240" w:lineRule="auto"/>
-        <w:contextualSpacing w:val="0"/>
-        <w:rPr>
-          <w:rFonts w:eastAsia="Times New Roman"/>
-        </w:rPr>
-      </w:pPr>
-      <w:r>
-        <w:rPr>
-          <w:rFonts w:eastAsia="Times New Roman"/>
-        </w:rPr>
-        <w:t xml:space="preserve">You need the </w:t>
-      </w:r>
-      <w:r>
-        <w:rPr>
-          <w:rFonts w:eastAsia="Times New Roman"/>
-          <w:b/>
-          <w:bCs/>
-        </w:rPr>
-        <w:t>ptpd2</w:t>
-      </w:r>
-      <w:r>
-        <w:rPr>
-          <w:rFonts w:eastAsia="Times New Roman"/>
-        </w:rPr>
-        <w:t xml:space="preserve"> binary and a custom configuration file (shared here with the .conf suffix) in order to run ptpd.</w:t>
-      </w:r>
-    </w:p>
-    <w:p>
-      <w:pPr>
-        <w:pStyle w:val="ListParagraph"/>
-        <w:numPr>
-          <w:ilvl w:val="0"/>
-          <w:numId w:val="27"/>
-        </w:numPr>
-        <w:spacing w:after="0" w:line="240" w:lineRule="auto"/>
-        <w:contextualSpacing w:val="0"/>
-        <w:rPr>
-          <w:rFonts w:eastAsia="Times New Roman"/>
-        </w:rPr>
-      </w:pPr>
-      <w:r>
-        <w:rPr>
-          <w:rFonts w:eastAsia="Times New Roman"/>
-        </w:rPr>
-        <w:t>To run the ptpd service, “</w:t>
-      </w:r>
-      <w:r>
-        <w:rPr>
-          <w:rFonts w:eastAsia="Times New Roman"/>
-          <w:b/>
-          <w:bCs/>
-        </w:rPr>
-        <w:t>sudo ptpd2 -c &lt;your custom conf file&gt;</w:t>
-      </w:r>
-      <w:r>
-        <w:rPr>
-          <w:rFonts w:eastAsia="Times New Roman"/>
-        </w:rPr>
-        <w:t>”</w:t>
-      </w:r>
-    </w:p>
-    <w:p>
-      <w:pPr>
-        <w:pStyle w:val="ListParagraph"/>
-        <w:numPr>
-          <w:ilvl w:val="0"/>
-          <w:numId w:val="27"/>
-        </w:numPr>
-        <w:spacing w:after="0" w:line="240" w:lineRule="auto"/>
-        <w:contextualSpacing w:val="0"/>
-        <w:rPr>
-          <w:rFonts w:eastAsia="Times New Roman"/>
-        </w:rPr>
-      </w:pPr>
-      <w:r>
-        <w:rPr>
-          <w:rFonts w:eastAsia="Times New Roman"/>
-        </w:rPr>
-        <w:t>Verify that ptpd is running using the command “</w:t>
-      </w:r>
-      <w:r>
-        <w:rPr>
-          <w:rFonts w:eastAsia="Times New Roman"/>
-          <w:b/>
-          <w:bCs/>
-        </w:rPr>
-        <w:t xml:space="preserve">ps -aux |grep ptpd” </w:t>
-      </w:r>
-      <w:r>
-        <w:rPr>
-          <w:rFonts w:eastAsia="Times New Roman"/>
-        </w:rPr>
-        <w:t>and look for a process with the command line you used in the previous step. Note the process id in the 2</w:t>
-      </w:r>
-      <w:r>
-        <w:rPr>
-          <w:rFonts w:eastAsia="Times New Roman"/>
-          <w:vertAlign w:val="superscript"/>
-        </w:rPr>
-        <w:t>nd</w:t>
-      </w:r>
-      <w:r>
-        <w:rPr>
-          <w:rFonts w:eastAsia="Times New Roman"/>
-        </w:rPr>
-        <w:t xml:space="preserve"> column for the next step.</w:t>
-      </w:r>
-    </w:p>
-    <w:p>
-      <w:pPr>
-        <w:pStyle w:val="ListParagraph"/>
-        <w:numPr>
-          <w:ilvl w:val="0"/>
-          <w:numId w:val="27"/>
-        </w:numPr>
-        <w:spacing w:after="0" w:line="240" w:lineRule="auto"/>
-        <w:contextualSpacing w:val="0"/>
-        <w:rPr>
-          <w:rFonts w:eastAsia="Times New Roman"/>
-        </w:rPr>
-      </w:pPr>
-      <w:r>
-        <w:rPr>
-          <w:rFonts w:eastAsia="Times New Roman"/>
-        </w:rPr>
-        <w:t xml:space="preserve">In case you want to stop ptpd (may be you want an updated conf file to be used), </w:t>
-      </w:r>
-      <w:r>
-        <w:rPr>
-          <w:rFonts w:eastAsia="Times New Roman"/>
-          <w:b/>
-          <w:bCs/>
-        </w:rPr>
-        <w:t>kill -9 &lt;PID from the prev step&gt;  </w:t>
-      </w:r>
-      <w:r>
-        <w:rPr>
-          <w:rFonts w:eastAsia="Times New Roman"/>
-        </w:rPr>
-        <w:t>(There may be a better way to do this, but this works).</w:t>
-      </w:r>
-    </w:p>
-    <w:p>
-      <w:pPr>
-        <w:pStyle w:val="ListParagraph"/>
-        <w:numPr>
-          <w:ilvl w:val="0"/>
-          <w:numId w:val="27"/>
-        </w:numPr>
-        <w:spacing w:after="0" w:line="240" w:lineRule="auto"/>
-        <w:contextualSpacing w:val="0"/>
-        <w:rPr>
-          <w:rFonts w:eastAsia="Times New Roman"/>
-        </w:rPr>
-      </w:pPr>
-      <w:r>
-        <w:rPr>
-          <w:rFonts w:eastAsia="Times New Roman"/>
-        </w:rPr>
-        <w:t>Verify that the Linux Firewall is not preventing traffic from communicating with the Windows client.</w:t>
-      </w:r>
-    </w:p>
-    <w:p/>
-    <w:p>
-      <w:r>
-        <w:t>Verifying ptpd2 is working:</w:t>
-      </w:r>
-    </w:p>
-    <w:p>
-      <w:pPr>
-        <w:pStyle w:val="ListParagraph"/>
-        <w:numPr>
-          <w:ilvl w:val="0"/>
-          <w:numId w:val="28"/>
-        </w:numPr>
-        <w:spacing w:after="0" w:line="240" w:lineRule="auto"/>
-        <w:contextualSpacing w:val="0"/>
-        <w:rPr>
-          <w:rFonts w:eastAsia="Times New Roman"/>
-        </w:rPr>
-      </w:pPr>
-      <w:r>
-        <w:rPr>
-          <w:rFonts w:eastAsia="Times New Roman"/>
-        </w:rPr>
-        <w:t>Run wireshark on a windows machine that is connected to the same network and examine ptp traffic</w:t>
-      </w:r>
-    </w:p>
-    <w:p>
-      <w:pPr>
-        <w:pStyle w:val="ListParagraph"/>
-        <w:numPr>
-          <w:ilvl w:val="0"/>
-          <w:numId w:val="28"/>
-        </w:numPr>
-        <w:spacing w:after="0" w:line="240" w:lineRule="auto"/>
-        <w:contextualSpacing w:val="0"/>
-        <w:rPr>
-          <w:rFonts w:eastAsia="Times New Roman"/>
-        </w:rPr>
-      </w:pPr>
-      <w:r>
-        <w:rPr>
-          <w:rFonts w:eastAsia="Times New Roman"/>
-        </w:rPr>
-        <w:t>Ptpd logs (ls /run/ptp*)</w:t>
-      </w:r>
-    </w:p>
-    <w:p/>
-    <w:p>
-      <w:pPr>
-        <w:pStyle w:val="Heading2"/>
-      </w:pPr>
-      <w:bookmarkStart w:id="12" w:name="_Toc3974539"/>
-      <w:r>
-        <w:t>LinuxPTP (ptp4l) Grandmaster</w:t>
-      </w:r>
-      <w:bookmarkEnd w:id="12"/>
-    </w:p>
-    <w:p>
       <w:pPr>
         <w:rPr>
           <w:rFonts w:eastAsia="Times New Roman"/>
@@ -5197,7 +5250,7 @@
         </w:rPr>
         <w:t>According to various documentation sources (</w:t>
       </w:r>
-      <w:hyperlink r:id="rId27" w:history="1">
+      <w:hyperlink r:id="rId29" w:history="1">
         <w:r>
           <w:rPr>
             <w:rStyle w:val="Hyperlink"/>
@@ -5229,21 +5282,22 @@
       </w:pPr>
       <w:r>
         <w:rPr>
-          <w:rFonts w:eastAsia="Times New Roman"/>
-          <w:color w:val="000000"/>
-          <w:sz w:val="20"/>
-          <w:szCs w:val="20"/>
-        </w:rPr>
-        <w:t>“</w:t>
-      </w:r>
-      <w:r>
-        <w:rPr>
           <w:rFonts w:ascii="Verdana" w:hAnsi="Verdana"/>
           <w:color w:val="000000"/>
           <w:sz w:val="18"/>
           <w:szCs w:val="18"/>
           <w:shd w:val="clear" w:color="auto" w:fill="F2F2F2"/>
         </w:rPr>
+        <w:t>“</w:t>
+      </w:r>
+      <w:r>
+        <w:rPr>
+          <w:rFonts w:ascii="Verdana" w:hAnsi="Verdana"/>
+          <w:color w:val="000000"/>
+          <w:sz w:val="18"/>
+          <w:szCs w:val="18"/>
+          <w:shd w:val="clear" w:color="auto" w:fill="F2F2F2"/>
+        </w:rPr>
         <w:t>In software and legacy time stamping modes it announces Arbitrary timescale mode, which is effectively UTC here, in hardware time stamping mode it announces use of PTP time scale.”</w:t>
       </w:r>
     </w:p>
@@ -5267,38 +5321,16 @@
       </w:r>
     </w:p>
     <w:p>
-      <w:pPr>
-        <w:pStyle w:val="Heading2"/>
-      </w:pPr>
-      <w:bookmarkStart w:id="13" w:name="_Toc3974540"/>
-      <w:r>
-        <w:t>Example Configurations with PTPd</w:t>
-      </w:r>
-      <w:bookmarkEnd w:id="13"/>
-    </w:p>
-    <w:p>
-      <w:r>
-        <w:t xml:space="preserve">Please refer to </w:t>
-      </w:r>
-      <w:hyperlink r:id="rId28" w:history="1">
-        <w:r>
-          <w:rPr>
-            <w:rStyle w:val="Hyperlink"/>
-          </w:rPr>
-          <w:t>this Microsoft SDN GitHub location</w:t>
-        </w:r>
-      </w:hyperlink>
-      <w:r>
-        <w:t xml:space="preserve"> for example configurations with PTPd.</w:t>
-      </w:r>
+      <w:bookmarkStart w:id="12" w:name="_GoBack"/>
+      <w:bookmarkEnd w:id="12"/>
     </w:p>
     <w:sectPr>
-      <w:headerReference w:type="even" r:id="rId29"/>
-      <w:headerReference w:type="default" r:id="rId30"/>
-      <w:footerReference w:type="even" r:id="rId31"/>
-      <w:footerReference w:type="default" r:id="rId32"/>
-      <w:headerReference w:type="first" r:id="rId33"/>
-      <w:footerReference w:type="first" r:id="rId34"/>
+      <w:headerReference w:type="even" r:id="rId30"/>
+      <w:headerReference w:type="default" r:id="rId31"/>
+      <w:footerReference w:type="even" r:id="rId32"/>
+      <w:footerReference w:type="default" r:id="rId33"/>
+      <w:headerReference w:type="first" r:id="rId34"/>
+      <w:footerReference w:type="first" r:id="rId35"/>
       <w:pgSz w:w="12240" w:h="15840"/>
       <w:pgMar w:top="1440" w:right="1440" w:bottom="1440" w:left="1440" w:header="720" w:footer="720" w:gutter="0"/>
       <w:cols w:space="720"/>
@@ -7406,6 +7438,118 @@
     </w:lvl>
   </w:abstractNum>
   <w:abstractNum w:abstractNumId="19" w15:restartNumberingAfterBreak="0">
+    <w:nsid w:val="63602AE4"/>
+    <w:multiLevelType w:val="hybridMultilevel"/>
+    <w:tmpl w:val="E88AB366"/>
+    <w:lvl w:ilvl="0" w:tplc="52808B48">
+      <w:numFmt w:val="bullet"/>
+      <w:lvlText w:val="-"/>
+      <w:lvlJc w:val="left"/>
+      <w:pPr>
+        <w:ind w:left="720" w:hanging="360"/>
+      </w:pPr>
+      <w:rPr>
+        <w:rFonts w:ascii="Calibri" w:eastAsiaTheme="minorHAnsi" w:hAnsi="Calibri" w:cs="Calibri" w:hint="default"/>
+      </w:rPr>
+    </w:lvl>
+    <w:lvl w:ilvl="1" w:tplc="04090003" w:tentative="1">
+      <w:start w:val="1"/>
+      <w:numFmt w:val="bullet"/>
+      <w:lvlText w:val="o"/>
+      <w:lvlJc w:val="left"/>
+      <w:pPr>
+        <w:ind w:left="1440" w:hanging="360"/>
+      </w:pPr>
+      <w:rPr>
+        <w:rFonts w:ascii="Courier New" w:hAnsi="Courier New" w:cs="Courier New" w:hint="default"/>
+      </w:rPr>
+    </w:lvl>
+    <w:lvl w:ilvl="2" w:tplc="04090005" w:tentative="1">
+      <w:start w:val="1"/>
+      <w:numFmt w:val="bullet"/>
+      <w:lvlText w:val=""/>
+      <w:lvlJc w:val="left"/>
+      <w:pPr>
+        <w:ind w:left="2160" w:hanging="360"/>
+      </w:pPr>
+      <w:rPr>
+        <w:rFonts w:ascii="Wingdings" w:hAnsi="Wingdings" w:hint="default"/>
+      </w:rPr>
+    </w:lvl>
+    <w:lvl w:ilvl="3" w:tplc="04090001" w:tentative="1">
+      <w:start w:val="1"/>
+      <w:numFmt w:val="bullet"/>
+      <w:lvlText w:val=""/>
+      <w:lvlJc w:val="left"/>
+      <w:pPr>
+        <w:ind w:left="2880" w:hanging="360"/>
+      </w:pPr>
+      <w:rPr>
+        <w:rFonts w:ascii="Symbol" w:hAnsi="Symbol" w:hint="default"/>
+      </w:rPr>
+    </w:lvl>
+    <w:lvl w:ilvl="4" w:tplc="04090003" w:tentative="1">
+      <w:start w:val="1"/>
+      <w:numFmt w:val="bullet"/>
+      <w:lvlText w:val="o"/>
+      <w:lvlJc w:val="left"/>
+      <w:pPr>
+        <w:ind w:left="3600" w:hanging="360"/>
+      </w:pPr>
+      <w:rPr>
+        <w:rFonts w:ascii="Courier New" w:hAnsi="Courier New" w:cs="Courier New" w:hint="default"/>
+      </w:rPr>
+    </w:lvl>
+    <w:lvl w:ilvl="5" w:tplc="04090005" w:tentative="1">
+      <w:start w:val="1"/>
+      <w:numFmt w:val="bullet"/>
+      <w:lvlText w:val=""/>
+      <w:lvlJc w:val="left"/>
+      <w:pPr>
+        <w:ind w:left="4320" w:hanging="360"/>
+      </w:pPr>
+      <w:rPr>
+        <w:rFonts w:ascii="Wingdings" w:hAnsi="Wingdings" w:hint="default"/>
+      </w:rPr>
+    </w:lvl>
+    <w:lvl w:ilvl="6" w:tplc="04090001" w:tentative="1">
+      <w:start w:val="1"/>
+      <w:numFmt w:val="bullet"/>
+      <w:lvlText w:val=""/>
+      <w:lvlJc w:val="left"/>
+      <w:pPr>
+        <w:ind w:left="5040" w:hanging="360"/>
+      </w:pPr>
+      <w:rPr>
+        <w:rFonts w:ascii="Symbol" w:hAnsi="Symbol" w:hint="default"/>
+      </w:rPr>
+    </w:lvl>
+    <w:lvl w:ilvl="7" w:tplc="04090003" w:tentative="1">
+      <w:start w:val="1"/>
+      <w:numFmt w:val="bullet"/>
+      <w:lvlText w:val="o"/>
+      <w:lvlJc w:val="left"/>
+      <w:pPr>
+        <w:ind w:left="5760" w:hanging="360"/>
+      </w:pPr>
+      <w:rPr>
+        <w:rFonts w:ascii="Courier New" w:hAnsi="Courier New" w:cs="Courier New" w:hint="default"/>
+      </w:rPr>
+    </w:lvl>
+    <w:lvl w:ilvl="8" w:tplc="04090005" w:tentative="1">
+      <w:start w:val="1"/>
+      <w:numFmt w:val="bullet"/>
+      <w:lvlText w:val=""/>
+      <w:lvlJc w:val="left"/>
+      <w:pPr>
+        <w:ind w:left="6480" w:hanging="360"/>
+      </w:pPr>
+      <w:rPr>
+        <w:rFonts w:ascii="Wingdings" w:hAnsi="Wingdings" w:hint="default"/>
+      </w:rPr>
+    </w:lvl>
+  </w:abstractNum>
+  <w:abstractNum w:abstractNumId="20" w15:restartNumberingAfterBreak="0">
     <w:nsid w:val="66D5500F"/>
     <w:multiLevelType w:val="hybridMultilevel"/>
     <w:tmpl w:val="B2C6CC32"/>
@@ -7494,7 +7638,7 @@
       </w:pPr>
     </w:lvl>
   </w:abstractNum>
-  <w:abstractNum w:abstractNumId="20" w15:restartNumberingAfterBreak="0">
+  <w:abstractNum w:abstractNumId="21" w15:restartNumberingAfterBreak="0">
     <w:nsid w:val="6BDE6284"/>
     <w:multiLevelType w:val="hybridMultilevel"/>
     <w:tmpl w:val="6CBCEB9C"/>
@@ -7580,7 +7724,7 @@
       </w:pPr>
     </w:lvl>
   </w:abstractNum>
-  <w:abstractNum w:abstractNumId="21" w15:restartNumberingAfterBreak="0">
+  <w:abstractNum w:abstractNumId="22" w15:restartNumberingAfterBreak="0">
     <w:nsid w:val="7213195C"/>
     <w:multiLevelType w:val="hybridMultilevel"/>
     <w:tmpl w:val="3764668A"/>
@@ -7669,7 +7813,7 @@
       </w:pPr>
     </w:lvl>
   </w:abstractNum>
-  <w:abstractNum w:abstractNumId="22" w15:restartNumberingAfterBreak="0">
+  <w:abstractNum w:abstractNumId="23" w15:restartNumberingAfterBreak="0">
     <w:nsid w:val="78F47F40"/>
     <w:multiLevelType w:val="hybridMultilevel"/>
     <w:tmpl w:val="1898DB34"/>
@@ -7782,7 +7926,7 @@
       </w:rPr>
     </w:lvl>
   </w:abstractNum>
-  <w:abstractNum w:abstractNumId="23" w15:restartNumberingAfterBreak="0">
+  <w:abstractNum w:abstractNumId="24" w15:restartNumberingAfterBreak="0">
     <w:nsid w:val="7B2511C2"/>
     <w:multiLevelType w:val="hybridMultilevel"/>
     <w:tmpl w:val="F8DEFE42"/>
@@ -7896,7 +8040,7 @@
       </w:rPr>
     </w:lvl>
   </w:abstractNum>
-  <w:abstractNum w:abstractNumId="24" w15:restartNumberingAfterBreak="0">
+  <w:abstractNum w:abstractNumId="25" w15:restartNumberingAfterBreak="0">
     <w:nsid w:val="7CB4480E"/>
     <w:multiLevelType w:val="hybridMultilevel"/>
     <w:tmpl w:val="E92E3E02"/>
@@ -8008,7 +8152,7 @@
       </w:rPr>
     </w:lvl>
   </w:abstractNum>
-  <w:abstractNum w:abstractNumId="25" w15:restartNumberingAfterBreak="0">
+  <w:abstractNum w:abstractNumId="26" w15:restartNumberingAfterBreak="0">
     <w:nsid w:val="7CD71D22"/>
     <w:multiLevelType w:val="hybridMultilevel"/>
     <w:tmpl w:val="98A2EEE6"/>
@@ -8125,16 +8269,16 @@
     <w:abstractNumId w:val="3"/>
   </w:num>
   <w:num w:numId="2">
-    <w:abstractNumId w:val="22"/>
+    <w:abstractNumId w:val="23"/>
   </w:num>
   <w:num w:numId="3">
-    <w:abstractNumId w:val="23"/>
+    <w:abstractNumId w:val="24"/>
   </w:num>
   <w:num w:numId="4">
     <w:abstractNumId w:val="8"/>
   </w:num>
   <w:num w:numId="5">
-    <w:abstractNumId w:val="20"/>
+    <w:abstractNumId w:val="21"/>
   </w:num>
   <w:num w:numId="6">
     <w:abstractNumId w:val="12"/>
@@ -8158,13 +8302,13 @@
     <w:abstractNumId w:val="1"/>
   </w:num>
   <w:num w:numId="13">
-    <w:abstractNumId w:val="25"/>
+    <w:abstractNumId w:val="26"/>
   </w:num>
   <w:num w:numId="14">
     <w:abstractNumId w:val="16"/>
   </w:num>
   <w:num w:numId="15">
-    <w:abstractNumId w:val="21"/>
+    <w:abstractNumId w:val="22"/>
   </w:num>
   <w:num w:numId="16">
     <w:abstractNumId w:val="13"/>
@@ -8173,7 +8317,7 @@
     <w:abstractNumId w:val="11"/>
   </w:num>
   <w:num w:numId="18">
-    <w:abstractNumId w:val="23"/>
+    <w:abstractNumId w:val="24"/>
   </w:num>
   <w:num w:numId="19">
     <w:abstractNumId w:val="4"/>
@@ -8191,7 +8335,7 @@
     <w:abstractNumId w:val="15"/>
   </w:num>
   <w:num w:numId="24">
-    <w:abstractNumId w:val="19"/>
+    <w:abstractNumId w:val="20"/>
   </w:num>
   <w:num w:numId="25">
     <w:abstractNumId w:val="10"/>
@@ -8200,7 +8344,7 @@
     <w:abstractNumId w:val="17"/>
   </w:num>
   <w:num w:numId="27">
-    <w:abstractNumId w:val="24"/>
+    <w:abstractNumId w:val="25"/>
   </w:num>
   <w:num w:numId="28">
     <w:abstractNumId w:val="5"/>
@@ -8231,6 +8375,9 @@
     <w:lvlOverride w:ilvl="8">
       <w:startOverride w:val="1"/>
     </w:lvlOverride>
+  </w:num>
+  <w:num w:numId="29">
+    <w:abstractNumId w:val="19"/>
   </w:num>
 </w:numbering>
 </file>
@@ -9791,6 +9938,15 @@
 </file>
 
 <file path=customXml/item1.xml><?xml version="1.0" encoding="utf-8"?>
+<?mso-contentType ?>
+<FormTemplates xmlns="http://schemas.microsoft.com/sharepoint/v3/contenttype/forms">
+  <Display>DocumentLibraryForm</Display>
+  <Edit>DocumentLibraryForm</Edit>
+  <New>DocumentLibraryForm</New>
+</FormTemplates>
+</file>
+
+<file path=customXml/item2.xml><?xml version="1.0" encoding="utf-8"?>
 <ct:contentTypeSchema xmlns:ct="http://schemas.microsoft.com/office/2006/metadata/contentType" xmlns:ma="http://schemas.microsoft.com/office/2006/metadata/properties/metaAttributes" ct:_="" ma:_="" ma:contentTypeName="Document" ma:contentTypeID="0x010100F523F0DE61C01647AADD57BC023588A4" ma:contentTypeVersion="6" ma:contentTypeDescription="Create a new document." ma:contentTypeScope="" ma:versionID="1cdb6d69fa1849d0d3fc6fcd5626dcb0">
   <xsd:schema xmlns:xsd="http://www.w3.org/2001/XMLSchema" xmlns:xs="http://www.w3.org/2001/XMLSchema" xmlns:p="http://schemas.microsoft.com/office/2006/metadata/properties" xmlns:ns2="670f2bc3-833b-4a76-b13f-f7d6db0b8f4d" xmlns:ns3="80b0474e-37b4-4751-81bc-12d5121181de" targetNamespace="http://schemas.microsoft.com/office/2006/metadata/properties" ma:root="true" ma:fieldsID="3838351ffbfdd9476129a9c295697aa3" ns2:_="" ns3:_="">
     <xsd:import namespace="670f2bc3-833b-4a76-b13f-f7d6db0b8f4d"/>
@@ -9967,15 +10123,6 @@
 </ct:contentTypeSchema>
 </file>
 
-<file path=customXml/item2.xml><?xml version="1.0" encoding="utf-8"?>
-<?mso-contentType ?>
-<FormTemplates xmlns="http://schemas.microsoft.com/sharepoint/v3/contenttype/forms">
-  <Display>DocumentLibraryForm</Display>
-  <Edit>DocumentLibraryForm</Edit>
-  <New>DocumentLibraryForm</New>
-</FormTemplates>
-</file>
-
 <file path=customXml/item3.xml><?xml version="1.0" encoding="utf-8"?>
 <p:properties xmlns:p="http://schemas.microsoft.com/office/2006/metadata/properties" xmlns:xsi="http://www.w3.org/2001/XMLSchema-instance" xmlns:pc="http://schemas.microsoft.com/office/infopath/2007/PartnerControls">
   <documentManagement/>
@@ -9987,6 +10134,14 @@
 </file>
 
 <file path=customXml/itemProps1.xml><?xml version="1.0" encoding="utf-8"?>
+<ds:datastoreItem xmlns:ds="http://schemas.openxmlformats.org/officeDocument/2006/customXml" ds:itemID="{ABD5D9F6-8FC8-493E-96FA-E267A94F488F}">
+  <ds:schemaRefs>
+    <ds:schemaRef ds:uri="http://schemas.microsoft.com/sharepoint/v3/contenttype/forms"/>
+  </ds:schemaRefs>
+</ds:datastoreItem>
+</file>
+
+<file path=customXml/itemProps2.xml><?xml version="1.0" encoding="utf-8"?>
 <ds:datastoreItem xmlns:ds="http://schemas.openxmlformats.org/officeDocument/2006/customXml" ds:itemID="{43952FC4-8898-44A6-B6B7-A8B562C725D2}">
   <ds:schemaRefs>
     <ds:schemaRef ds:uri="http://schemas.microsoft.com/office/2006/metadata/contentType"/>
@@ -10005,14 +10160,6 @@
 </ds:datastoreItem>
 </file>
 
-<file path=customXml/itemProps2.xml><?xml version="1.0" encoding="utf-8"?>
-<ds:datastoreItem xmlns:ds="http://schemas.openxmlformats.org/officeDocument/2006/customXml" ds:itemID="{ABD5D9F6-8FC8-493E-96FA-E267A94F488F}">
-  <ds:schemaRefs>
-    <ds:schemaRef ds:uri="http://schemas.microsoft.com/sharepoint/v3/contenttype/forms"/>
-  </ds:schemaRefs>
-</ds:datastoreItem>
-</file>
-
 <file path=customXml/itemProps3.xml><?xml version="1.0" encoding="utf-8"?>
 <ds:datastoreItem xmlns:ds="http://schemas.openxmlformats.org/officeDocument/2006/customXml" ds:itemID="{C8716915-558E-4770-9BF4-10378A3FF3AC}">
   <ds:schemaRefs>
@@ -10023,7 +10170,7 @@
 </file>
 
 <file path=customXml/itemProps4.xml><?xml version="1.0" encoding="utf-8"?>
-<ds:datastoreItem xmlns:ds="http://schemas.openxmlformats.org/officeDocument/2006/customXml" ds:itemID="{C195113C-303A-418B-8854-024792B2787B}">
+<ds:datastoreItem xmlns:ds="http://schemas.openxmlformats.org/officeDocument/2006/customXml" ds:itemID="{2B0ED5D6-A34E-42FD-A428-AF913923309D}">
   <ds:schemaRefs>
     <ds:schemaRef ds:uri="http://schemas.openxmlformats.org/officeDocument/2006/bibliography"/>
   </ds:schemaRefs>

</xml_diff>

<commit_message>
Updated domainNumber flag requirements
</commit_message>
<xml_diff>
--- a/Precision Time Protocol/docs/Validation Guide - Precision Time Protocol.docx
+++ b/Precision Time Protocol/docs/Validation Guide - Precision Time Protocol.docx
@@ -184,7 +184,7 @@
                         <a14:shadowObscured xmlns:a14="http://schemas.microsoft.com/office/drawing/2010/main"/>
                       </a:ext>
                       <a:ext uri="{FAA26D3D-D897-4be2-8F04-BA451C77F1D7}">
-                        <ma14:placeholderFlag xmlns:a14="http://schemas.microsoft.com/office/drawing/2010/main" xmlns:ma14="http://schemas.microsoft.com/office/mac/drawingml/2011/main" xmlns:w="http://schemas.openxmlformats.org/wordprocessingml/2006/main" xmlns:w10="urn:schemas-microsoft-com:office:word" xmlns:v="urn:schemas-microsoft-com:vml" xmlns:o="urn:schemas-microsoft-com:office:office" xmlns:mv="urn:schemas-microsoft-com:mac:vml" xmlns:mo="http://schemas.microsoft.com/office/mac/office/2008/main" xmlns="" xmlns:arto="http://schemas.microsoft.com/office/word/2006/arto"/>
+                        <ma14:placeholderFlag xmlns:arto="http://schemas.microsoft.com/office/word/2006/arto" xmlns="" xmlns:mo="http://schemas.microsoft.com/office/mac/office/2008/main" xmlns:mv="urn:schemas-microsoft-com:mac:vml" xmlns:o="urn:schemas-microsoft-com:office:office" xmlns:v="urn:schemas-microsoft-com:vml" xmlns:w10="urn:schemas-microsoft-com:office:word" xmlns:w="http://schemas.openxmlformats.org/wordprocessingml/2006/main" xmlns:ma14="http://schemas.microsoft.com/office/mac/drawingml/2011/main" xmlns:a14="http://schemas.microsoft.com/office/drawing/2010/main"/>
                       </a:ext>
                     </a:extLst>
                   </pic:spPr>
@@ -210,25 +210,19 @@
         <w:rPr>
           <w:b/>
         </w:rPr>
-        <w:t xml:space="preserve"> 3</w:t>
+        <w:t xml:space="preserve"> </w:t>
       </w:r>
       <w:r>
         <w:rPr>
           <w:b/>
         </w:rPr>
-        <w:t>/</w:t>
+        <w:t>4/3</w:t>
       </w:r>
       <w:r>
         <w:rPr>
           <w:b/>
         </w:rPr>
-        <w:t>2</w:t>
-      </w:r>
-      <w:r>
-        <w:rPr>
-          <w:b/>
-        </w:rPr>
-        <w:t>0/1</w:t>
+        <w:t>/1</w:t>
       </w:r>
       <w:r>
         <w:rPr>
@@ -979,7 +973,21 @@
                 <w:rStyle w:val="Hyperlink"/>
                 <w:noProof/>
               </w:rPr>
-              <w:t>Troubleshooting</w:t>
+              <w:t>Troublesho</w:t>
+            </w:r>
+            <w:r>
+              <w:rPr>
+                <w:rStyle w:val="Hyperlink"/>
+                <w:noProof/>
+              </w:rPr>
+              <w:t>o</w:t>
+            </w:r>
+            <w:r>
+              <w:rPr>
+                <w:rStyle w:val="Hyperlink"/>
+                <w:noProof/>
+              </w:rPr>
+              <w:t>ting</w:t>
             </w:r>
             <w:r>
               <w:rPr>
@@ -1610,18 +1618,34 @@
       </w:pPr>
       <w:r>
         <w:rPr>
-          <w:rFonts w:ascii="Georgia" w:hAnsi="Georgia"/>
+          <w:rFonts w:asciiTheme="minorHAnsi" w:eastAsiaTheme="minorHAnsi" w:hAnsiTheme="minorHAnsi" w:cstheme="minorBidi"/>
+          <w:sz w:val="20"/>
+          <w:szCs w:val="20"/>
+        </w:rPr>
+        <w:t xml:space="preserve">Precision </w:t>
+      </w:r>
+      <w:r>
+        <w:rPr>
+          <w:rFonts w:asciiTheme="minorHAnsi" w:eastAsiaTheme="minorHAnsi" w:hAnsiTheme="minorHAnsi" w:cstheme="minorHAnsi"/>
+          <w:sz w:val="20"/>
+          <w:szCs w:val="20"/>
+        </w:rPr>
+        <w:t>Time Protocol</w:t>
+      </w:r>
+      <w:r>
+        <w:rPr>
+          <w:rFonts w:asciiTheme="minorHAnsi" w:hAnsiTheme="minorHAnsi" w:cstheme="minorHAnsi"/>
           <w:color w:val="333333"/>
           <w:sz w:val="20"/>
           <w:szCs w:val="20"/>
         </w:rPr>
-        <w:t>Precision Time Protocol (</w:t>
+        <w:t xml:space="preserve"> (</w:t>
       </w:r>
       <w:hyperlink r:id="rId18" w:history="1">
         <w:r>
           <w:rPr>
             <w:rStyle w:val="Hyperlink"/>
-            <w:rFonts w:ascii="Georgia" w:hAnsi="Georgia"/>
+            <w:rFonts w:asciiTheme="minorHAnsi" w:hAnsiTheme="minorHAnsi" w:cstheme="minorHAnsi"/>
             <w:sz w:val="20"/>
             <w:szCs w:val="20"/>
           </w:rPr>
@@ -1630,7 +1654,7 @@
       </w:hyperlink>
       <w:r>
         <w:rPr>
-          <w:rFonts w:ascii="Georgia" w:hAnsi="Georgia"/>
+          <w:rFonts w:asciiTheme="minorHAnsi" w:hAnsiTheme="minorHAnsi" w:cstheme="minorHAnsi"/>
           <w:color w:val="333333"/>
           <w:sz w:val="20"/>
           <w:szCs w:val="20"/>
@@ -1639,7 +1663,7 @@
       </w:r>
       <w:r>
         <w:rPr>
-          <w:rFonts w:ascii="Georgia" w:hAnsi="Georgia"/>
+          <w:rFonts w:asciiTheme="minorHAnsi" w:hAnsiTheme="minorHAnsi" w:cstheme="minorHAnsi"/>
           <w:color w:val="333333"/>
           <w:sz w:val="20"/>
           <w:szCs w:val="20"/>
@@ -1648,11 +1672,19 @@
       </w:r>
       <w:r>
         <w:rPr>
+          <w:rFonts w:asciiTheme="minorHAnsi" w:eastAsiaTheme="minorHAnsi" w:hAnsiTheme="minorHAnsi" w:cstheme="minorHAnsi"/>
+          <w:sz w:val="20"/>
+          <w:szCs w:val="20"/>
+        </w:rPr>
+        <w:t>enables network</w:t>
+      </w:r>
+      <w:r>
+        <w:rPr>
           <w:rFonts w:asciiTheme="minorHAnsi" w:eastAsiaTheme="minorHAnsi" w:hAnsiTheme="minorHAnsi" w:cstheme="minorBidi"/>
           <w:sz w:val="20"/>
           <w:szCs w:val="20"/>
         </w:rPr>
-        <w:t>enables network devices to add the latency introduced by each network device into the timing measurements thereby providing a far more accurate time</w:t>
+        <w:t xml:space="preserve"> devices to add the latency introduced by each network device into the timing measurements thereby providing a far more accurate time</w:t>
       </w:r>
       <w:r>
         <w:rPr>
@@ -1670,6 +1702,8 @@
         </w:rPr>
         <w:t xml:space="preserve"> to the endpoint (Windows Server 2019 or Windows 10, host or virtual machine).</w:t>
       </w:r>
+      <w:bookmarkStart w:id="2" w:name="_GoBack"/>
+      <w:bookmarkEnd w:id="2"/>
     </w:p>
     <w:p>
       <w:pPr>
@@ -1776,101 +1810,74 @@
     </w:p>
     <w:p>
       <w:pPr>
-        <w:pStyle w:val="Heading1"/>
-      </w:pPr>
-      <w:bookmarkStart w:id="2" w:name="_Toc3974530"/>
-      <w:r>
-        <w:lastRenderedPageBreak/>
-        <w:t>Troubleshooting</w:t>
-      </w:r>
-      <w:r>
-        <w:t xml:space="preserve"> and Feedback</w:t>
-      </w:r>
-      <w:bookmarkEnd w:id="2"/>
+        <w:rPr>
+          <w:rFonts w:asciiTheme="majorHAnsi" w:eastAsiaTheme="majorEastAsia" w:hAnsiTheme="majorHAnsi" w:cstheme="majorBidi"/>
+          <w:color w:val="2F5496" w:themeColor="accent1" w:themeShade="BF"/>
+          <w:sz w:val="32"/>
+          <w:szCs w:val="32"/>
+        </w:rPr>
+      </w:pPr>
+      <w:r>
+        <w:rPr>
+          <w:rFonts w:asciiTheme="majorHAnsi" w:eastAsiaTheme="majorEastAsia" w:hAnsiTheme="majorHAnsi" w:cstheme="majorBidi"/>
+          <w:color w:val="2F5496" w:themeColor="accent1" w:themeShade="BF"/>
+          <w:sz w:val="32"/>
+          <w:szCs w:val="32"/>
+        </w:rPr>
+        <w:t>Protocol Requirements</w:t>
+      </w:r>
     </w:p>
     <w:p>
-      <w:r>
-        <w:rPr>
-          <w:noProof/>
-          <w:sz w:val="20"/>
-          <w:szCs w:val="20"/>
-        </w:rPr>
-        <mc:AlternateContent>
-          <mc:Choice Requires="wps">
-            <w:drawing>
-              <wp:anchor distT="0" distB="0" distL="114300" distR="114300" simplePos="0" relativeHeight="251666432" behindDoc="1" locked="0" layoutInCell="1" allowOverlap="1" wp14:anchorId="0E881F70" wp14:editId="38B0578E">
-                <wp:simplePos x="0" y="0"/>
-                <wp:positionH relativeFrom="margin">
-                  <wp:posOffset>4463415</wp:posOffset>
-                </wp:positionH>
-                <wp:positionV relativeFrom="paragraph">
-                  <wp:posOffset>4127</wp:posOffset>
-                </wp:positionV>
-                <wp:extent cx="325120" cy="162647"/>
-                <wp:effectExtent l="0" t="0" r="0" b="8890"/>
-                <wp:wrapNone/>
-                <wp:docPr id="5" name="Rectangle: Rounded Corners 5"/>
-                <wp:cNvGraphicFramePr/>
-                <a:graphic xmlns:a="http://schemas.openxmlformats.org/drawingml/2006/main">
-                  <a:graphicData uri="http://schemas.microsoft.com/office/word/2010/wordprocessingShape">
-                    <wps:wsp>
-                      <wps:cNvSpPr/>
-                      <wps:spPr>
-                        <a:xfrm>
-                          <a:off x="0" y="0"/>
-                          <a:ext cx="325120" cy="162647"/>
-                        </a:xfrm>
-                        <a:prstGeom prst="roundRect">
-                          <a:avLst/>
-                        </a:prstGeom>
-                        <a:solidFill>
-                          <a:srgbClr val="26DEE2"/>
-                        </a:solidFill>
-                        <a:ln>
-                          <a:noFill/>
-                        </a:ln>
-                      </wps:spPr>
-                      <wps:style>
-                        <a:lnRef idx="2">
-                          <a:schemeClr val="accent1">
-                            <a:shade val="50000"/>
-                          </a:schemeClr>
-                        </a:lnRef>
-                        <a:fillRef idx="1">
-                          <a:schemeClr val="accent1"/>
-                        </a:fillRef>
-                        <a:effectRef idx="0">
-                          <a:schemeClr val="accent1"/>
-                        </a:effectRef>
-                        <a:fontRef idx="minor">
-                          <a:schemeClr val="lt1"/>
-                        </a:fontRef>
-                      </wps:style>
-                      <wps:bodyPr rot="0" spcFirstLastPara="0" vertOverflow="overflow" horzOverflow="overflow" vert="horz" wrap="square" lIns="91440" tIns="45720" rIns="91440" bIns="45720" numCol="1" spcCol="0" rtlCol="0" fromWordArt="0" anchor="ctr" anchorCtr="0" forceAA="0" compatLnSpc="1">
-                        <a:prstTxWarp prst="textNoShape">
-                          <a:avLst/>
-                        </a:prstTxWarp>
-                        <a:noAutofit/>
-                      </wps:bodyPr>
-                    </wps:wsp>
-                  </a:graphicData>
-                </a:graphic>
-                <wp14:sizeRelV relativeFrom="margin">
-                  <wp14:pctHeight>0</wp14:pctHeight>
-                </wp14:sizeRelV>
-              </wp:anchor>
-            </w:drawing>
-          </mc:Choice>
-          <mc:Fallback>
-            <w:pict>
-              <v:roundrect w14:anchorId="32AD6DC0" id="Rectangle: Rounded Corners 5" o:spid="_x0000_s1026" style="position:absolute;margin-left:351.45pt;margin-top:.3pt;width:25.6pt;height:12.8pt;z-index:-251650048;visibility:visible;mso-wrap-style:square;mso-height-percent:0;mso-wrap-distance-left:9pt;mso-wrap-distance-top:0;mso-wrap-distance-right:9pt;mso-wrap-distance-bottom:0;mso-position-horizontal:absolute;mso-position-horizontal-relative:margin;mso-position-vertical:absolute;mso-position-vertical-relative:text;mso-height-percent:0;mso-height-relative:margin;v-text-anchor:middle" arcsize="10923f" o:gfxdata="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" fillcolor="#26dee2" stroked="f" strokeweight="1pt">
-                <v:stroke joinstyle="miter"/>
-                <w10:wrap anchorx="margin"/>
-              </v:roundrect>
-            </w:pict>
-          </mc:Fallback>
-        </mc:AlternateContent>
-      </w:r>
+      <w:pPr>
+        <w:rPr>
+          <w:sz w:val="20"/>
+          <w:szCs w:val="20"/>
+        </w:rPr>
+      </w:pPr>
+      <w:r>
+        <w:rPr>
+          <w:sz w:val="20"/>
+          <w:szCs w:val="20"/>
+        </w:rPr>
+        <w:lastRenderedPageBreak/>
+        <w:t xml:space="preserve">The Windows PTP Provider supports IEEE 1588v2 with the default profile only.  </w:t>
+      </w:r>
+      <w:r>
+        <w:rPr>
+          <w:sz w:val="20"/>
+          <w:szCs w:val="20"/>
+        </w:rPr>
+        <w:t xml:space="preserve">For additional troubleshooting support, please see the </w:t>
+      </w:r>
+      <w:hyperlink w:anchor="_Troubleshooting" w:history="1">
+        <w:r>
+          <w:rPr>
+            <w:rStyle w:val="Hyperlink"/>
+            <w:sz w:val="20"/>
+            <w:szCs w:val="20"/>
+          </w:rPr>
+          <w:t>Troubleshooting</w:t>
+        </w:r>
+      </w:hyperlink>
+      <w:r>
+        <w:rPr>
+          <w:sz w:val="20"/>
+          <w:szCs w:val="20"/>
+        </w:rPr>
+        <w:t xml:space="preserve"> section.</w:t>
+      </w:r>
+    </w:p>
+    <w:p>
+      <w:pPr>
+        <w:pStyle w:val="Heading1"/>
+      </w:pPr>
+      <w:bookmarkStart w:id="3" w:name="_Toc3974530"/>
+      <w:r>
+        <w:t>Feedback</w:t>
+      </w:r>
+      <w:bookmarkEnd w:id="3"/>
+    </w:p>
+    <w:p>
       <w:r>
         <w:rPr>
           <w:sz w:val="20"/>
@@ -1885,55 +1892,22 @@
             <w:sz w:val="20"/>
             <w:szCs w:val="20"/>
           </w:rPr>
-          <w:t>https://github.com/Microsoft/W32Time/issues</w:t>
+          <w:t>https://aka.ms/W32Time/issues</w:t>
         </w:r>
       </w:hyperlink>
       <w:r>
         <w:t xml:space="preserve"> </w:t>
       </w:r>
-      <w:r>
-        <w:rPr>
-          <w:sz w:val="20"/>
-          <w:szCs w:val="20"/>
-        </w:rPr>
-        <w:t>and a</w:t>
-      </w:r>
-      <w:r>
-        <w:rPr>
-          <w:sz w:val="20"/>
-          <w:szCs w:val="20"/>
-        </w:rPr>
-        <w:t xml:space="preserve">dd the  </w:t>
-      </w:r>
-      <w:hyperlink r:id="rId20" w:history="1">
-        <w:r>
-          <w:rPr>
-            <w:rStyle w:val="Hyperlink"/>
-            <w:color w:val="auto"/>
-            <w:sz w:val="20"/>
-            <w:szCs w:val="20"/>
-            <w:u w:val="none"/>
-          </w:rPr>
-          <w:t>Time</w:t>
-        </w:r>
-      </w:hyperlink>
-      <w:r>
-        <w:rPr>
-          <w:sz w:val="20"/>
-          <w:szCs w:val="20"/>
-        </w:rPr>
-        <w:t xml:space="preserve">  tag</w:t>
-      </w:r>
     </w:p>
     <w:p>
       <w:pPr>
         <w:pStyle w:val="Heading1"/>
       </w:pPr>
-      <w:bookmarkStart w:id="3" w:name="_Toc3974531"/>
+      <w:bookmarkStart w:id="4" w:name="_Toc3974531"/>
       <w:r>
         <w:t>Test Activities</w:t>
       </w:r>
-      <w:bookmarkEnd w:id="3"/>
+      <w:bookmarkEnd w:id="4"/>
     </w:p>
     <w:p>
       <w:pPr>
@@ -2010,54 +1984,109 @@
           <w:sz w:val="20"/>
           <w:szCs w:val="20"/>
         </w:rPr>
-        <w:t>Configure the PTP Client</w:t>
-      </w:r>
+        <w:t xml:space="preserve">Configure the PTP </w:t>
+      </w:r>
+      <w:proofErr w:type="gramStart"/>
+      <w:r>
+        <w:rPr>
+          <w:sz w:val="20"/>
+          <w:szCs w:val="20"/>
+        </w:rPr>
+        <w:t>Slave</w:t>
+      </w:r>
+      <w:proofErr w:type="gramEnd"/>
     </w:p>
     <w:p>
       <w:pPr>
-        <w:pStyle w:val="Heading1"/>
-      </w:pPr>
-      <w:bookmarkStart w:id="4" w:name="_Toc3974532"/>
-      <w:r>
-        <w:t>Activities</w:t>
-      </w:r>
-      <w:bookmarkEnd w:id="4"/>
+        <w:pStyle w:val="ListParagraph"/>
+        <w:numPr>
+          <w:ilvl w:val="0"/>
+          <w:numId w:val="5"/>
+        </w:numPr>
+        <w:spacing w:line="480" w:lineRule="auto"/>
+        <w:rPr>
+          <w:sz w:val="20"/>
+          <w:szCs w:val="20"/>
+        </w:rPr>
+      </w:pPr>
+      <w:r>
+        <w:rPr>
+          <w:sz w:val="20"/>
+          <w:szCs w:val="20"/>
+        </w:rPr>
+        <w:t>Configure the Firewall</w:t>
+      </w:r>
     </w:p>
     <w:p>
       <w:pPr>
-        <w:pStyle w:val="Heading2"/>
-      </w:pPr>
-      <w:bookmarkStart w:id="5" w:name="_Toc3974533"/>
-      <w:r>
-        <w:t>Activity 1: Configure the System for High Accuracy</w:t>
+        <w:pStyle w:val="ListParagraph"/>
+        <w:numPr>
+          <w:ilvl w:val="0"/>
+          <w:numId w:val="5"/>
+        </w:numPr>
+        <w:spacing w:line="480" w:lineRule="auto"/>
+        <w:rPr>
+          <w:sz w:val="20"/>
+          <w:szCs w:val="20"/>
+        </w:rPr>
+      </w:pPr>
+      <w:r>
+        <w:rPr>
+          <w:sz w:val="20"/>
+          <w:szCs w:val="20"/>
+        </w:rPr>
+        <w:t>Verify PTP Provider Configuration</w:t>
+      </w:r>
+    </w:p>
+    <w:p>
+      <w:pPr>
+        <w:pStyle w:val="Heading1"/>
+      </w:pPr>
+      <w:bookmarkStart w:id="5" w:name="_Toc3974532"/>
+      <w:r>
+        <w:t>Activities</w:t>
       </w:r>
       <w:bookmarkEnd w:id="5"/>
     </w:p>
     <w:p>
       <w:pPr>
+        <w:pStyle w:val="Heading2"/>
+      </w:pPr>
+      <w:bookmarkStart w:id="6" w:name="_Toc3974533"/>
+      <w:r>
+        <w:t>Activity 1: Configure the System for High Accuracy</w:t>
+      </w:r>
+      <w:bookmarkEnd w:id="6"/>
+    </w:p>
+    <w:p>
+      <w:pPr>
         <w:rPr>
           <w:rStyle w:val="Hyperlink"/>
         </w:rPr>
       </w:pPr>
       <w:r>
+        <w:rPr>
+          <w:sz w:val="20"/>
+          <w:szCs w:val="20"/>
+        </w:rPr>
         <w:t xml:space="preserve">PTP is intended for the highest accuracy time.  As such you should also configure your system for high accuracy prior to proceeding.  The high accuracy settings and configuration can be found here: </w:t>
       </w:r>
-      <w:hyperlink r:id="rId21" w:history="1">
-        <w:proofErr w:type="spellStart"/>
+      <w:hyperlink r:id="rId20" w:history="1">
         <w:r>
           <w:rPr>
             <w:rStyle w:val="Hyperlink"/>
+            <w:sz w:val="20"/>
+            <w:szCs w:val="20"/>
           </w:rPr>
           <w:t>Link</w:t>
         </w:r>
       </w:hyperlink>
-      <w:proofErr w:type="spellEnd"/>
     </w:p>
     <w:p>
       <w:pPr>
         <w:pStyle w:val="Heading2"/>
       </w:pPr>
-      <w:bookmarkStart w:id="6" w:name="_Toc3974534"/>
+      <w:bookmarkStart w:id="7" w:name="_Toc3974534"/>
       <w:r>
         <w:t xml:space="preserve">Activity </w:t>
       </w:r>
@@ -2070,7 +2099,7 @@
       <w:r>
         <w:t xml:space="preserve">Configure the PTP </w:t>
       </w:r>
-      <w:bookmarkEnd w:id="6"/>
+      <w:bookmarkEnd w:id="7"/>
       <w:proofErr w:type="gramStart"/>
       <w:r>
         <w:t>Slave</w:t>
@@ -3322,6 +3351,7 @@
           <w:sz w:val="20"/>
           <w:szCs w:val="20"/>
         </w:rPr>
+        <w:lastRenderedPageBreak/>
         <w:t>Note:</w:t>
       </w:r>
       <w:r>
@@ -3331,7 +3361,7 @@
         </w:rPr>
         <w:t xml:space="preserve"> See </w:t>
       </w:r>
-      <w:hyperlink r:id="rId22" w:history="1">
+      <w:hyperlink r:id="rId21" w:history="1">
         <w:r>
           <w:rPr>
             <w:rStyle w:val="Hyperlink"/>
@@ -3360,11 +3390,17 @@
       <w:pPr>
         <w:pStyle w:val="Heading2"/>
       </w:pPr>
-      <w:bookmarkStart w:id="7" w:name="_Toc3974535"/>
-      <w:r>
-        <w:t>Activity 2: Configure the Firewall</w:t>
-      </w:r>
-      <w:bookmarkEnd w:id="7"/>
+      <w:bookmarkStart w:id="8" w:name="_Toc3974535"/>
+      <w:r>
+        <w:t xml:space="preserve">Activity </w:t>
+      </w:r>
+      <w:r>
+        <w:t>3</w:t>
+      </w:r>
+      <w:r>
+        <w:t>: Configure the Firewall</w:t>
+      </w:r>
+      <w:bookmarkEnd w:id="8"/>
     </w:p>
     <w:p>
       <w:pPr>
@@ -3619,7 +3655,6 @@
                 <w:sz w:val="18"/>
                 <w:szCs w:val="18"/>
               </w:rPr>
-              <w:lastRenderedPageBreak/>
               <w:t>PTP Event Out</w:t>
             </w:r>
           </w:p>
@@ -3910,7 +3945,7 @@
         </w:rPr>
         <w:t xml:space="preserve">See </w:t>
       </w:r>
-      <w:hyperlink r:id="rId23" w:history="1">
+      <w:hyperlink r:id="rId22" w:history="1">
         <w:r>
           <w:rPr>
             <w:rStyle w:val="Hyperlink"/>
@@ -3932,11 +3967,17 @@
       <w:pPr>
         <w:pStyle w:val="Heading2"/>
       </w:pPr>
-      <w:bookmarkStart w:id="8" w:name="_Toc3974536"/>
-      <w:r>
-        <w:t>Activity 3: Verify PTP Provider Configuration</w:t>
-      </w:r>
-      <w:bookmarkEnd w:id="8"/>
+      <w:bookmarkStart w:id="9" w:name="_Toc3974536"/>
+      <w:r>
+        <w:t xml:space="preserve">Activity </w:t>
+      </w:r>
+      <w:r>
+        <w:t>4</w:t>
+      </w:r>
+      <w:r>
+        <w:t>: Verify PTP Provider Configuration</w:t>
+      </w:r>
+      <w:bookmarkEnd w:id="9"/>
     </w:p>
     <w:p>
       <w:pPr>
@@ -4082,7 +4123,7 @@
                     <pic:cNvPicPr/>
                   </pic:nvPicPr>
                   <pic:blipFill>
-                    <a:blip r:embed="rId24"/>
+                    <a:blip r:embed="rId23"/>
                     <a:stretch>
                       <a:fillRect/>
                     </a:stretch>
@@ -4120,7 +4161,14 @@
           <w:sz w:val="20"/>
           <w:szCs w:val="20"/>
         </w:rPr>
-        <w:t xml:space="preserve">Now attempt a resynchronization using the </w:t>
+        <w:t xml:space="preserve">Now </w:t>
+      </w:r>
+      <w:r>
+        <w:rPr>
+          <w:sz w:val="20"/>
+          <w:szCs w:val="20"/>
+        </w:rPr>
+        <w:t xml:space="preserve">run the command </w:t>
       </w:r>
       <w:r>
         <w:rPr>
@@ -4137,6 +4185,30 @@
           <w:szCs w:val="20"/>
         </w:rPr>
         <w:t>32tm /resync</w:t>
+      </w:r>
+    </w:p>
+    <w:p>
+      <w:pPr>
+        <w:pStyle w:val="ListParagraph"/>
+        <w:rPr>
+          <w:sz w:val="20"/>
+          <w:szCs w:val="20"/>
+        </w:rPr>
+      </w:pPr>
+      <w:r>
+        <w:rPr>
+          <w:b/>
+          <w:sz w:val="20"/>
+          <w:szCs w:val="20"/>
+        </w:rPr>
+        <w:t>Note:</w:t>
+      </w:r>
+      <w:r>
+        <w:rPr>
+          <w:sz w:val="20"/>
+          <w:szCs w:val="20"/>
+        </w:rPr>
+        <w:t xml:space="preserve"> This command will not cause synchronize with PTP clients.  Instead, it asks the PTP Provider to re-evaluate the grandmaster.  Please be patient as this can take a few minutes.  Review the event logs</w:t>
       </w:r>
     </w:p>
     <w:p>
@@ -4841,11 +4913,13 @@
       <w:r>
         <w:rPr>
           <w:rFonts w:eastAsia="Times New Roman"/>
+          <w:b/>
           <w:color w:val="000000"/>
           <w:sz w:val="20"/>
           <w:szCs w:val="20"/>
         </w:rPr>
-        <w:t>Note: Why 0x4D505450?  This is the ASCII Conversion for “</w:t>
+        <w:lastRenderedPageBreak/>
+        <w:t>Note</w:t>
       </w:r>
       <w:r>
         <w:rPr>
@@ -4854,7 +4928,7 @@
           <w:sz w:val="20"/>
           <w:szCs w:val="20"/>
         </w:rPr>
-        <w:t>MPTP</w:t>
+        <w:t>: Why 0x4D505450?  This is the ASCII Conversion for “</w:t>
       </w:r>
       <w:r>
         <w:rPr>
@@ -4863,6 +4937,15 @@
           <w:sz w:val="20"/>
           <w:szCs w:val="20"/>
         </w:rPr>
+        <w:t>MPTP</w:t>
+      </w:r>
+      <w:r>
+        <w:rPr>
+          <w:rFonts w:eastAsia="Times New Roman"/>
+          <w:color w:val="000000"/>
+          <w:sz w:val="20"/>
+          <w:szCs w:val="20"/>
+        </w:rPr>
         <w:t>” (Microsoft PTP)</w:t>
       </w:r>
     </w:p>
@@ -4870,11 +4953,13 @@
       <w:pPr>
         <w:pStyle w:val="Heading1"/>
       </w:pPr>
-      <w:bookmarkStart w:id="9" w:name="_Toc3974537"/>
+      <w:bookmarkStart w:id="10" w:name="_Toc3974537"/>
+      <w:bookmarkStart w:id="11" w:name="_Troubleshooting"/>
+      <w:bookmarkEnd w:id="11"/>
       <w:r>
         <w:t>Troubleshooting</w:t>
       </w:r>
-      <w:bookmarkEnd w:id="9"/>
+      <w:bookmarkEnd w:id="10"/>
     </w:p>
     <w:p>
       <w:pPr>
@@ -4910,7 +4995,6 @@
           <w:sz w:val="20"/>
           <w:szCs w:val="20"/>
         </w:rPr>
-        <w:lastRenderedPageBreak/>
         <w:t>Mention of any specific grandmaster should not be considered advertisement, recommendation, or any other type of endorsement of said grandmaster.  Specifics here are only included to assist in troubleshooting.</w:t>
       </w:r>
     </w:p>
@@ -5043,7 +5127,44 @@
           <w:sz w:val="20"/>
           <w:szCs w:val="20"/>
         </w:rPr>
-        <w:t>The Grandmaster properly advertises the PTP_TIMESCALE and PTP_UTC_REASONABLE flags</w:t>
+        <w:t xml:space="preserve">The Grandmaster properly advertises the </w:t>
+      </w:r>
+      <w:r>
+        <w:rPr>
+          <w:b/>
+          <w:sz w:val="20"/>
+          <w:szCs w:val="20"/>
+        </w:rPr>
+        <w:t>PTP_TIMESCALE</w:t>
+      </w:r>
+      <w:r>
+        <w:rPr>
+          <w:sz w:val="20"/>
+          <w:szCs w:val="20"/>
+        </w:rPr>
+        <w:t xml:space="preserve"> and </w:t>
+      </w:r>
+      <w:r>
+        <w:rPr>
+          <w:b/>
+          <w:sz w:val="20"/>
+          <w:szCs w:val="20"/>
+        </w:rPr>
+        <w:t>PTP_UTC_REASONABLE</w:t>
+      </w:r>
+      <w:r>
+        <w:rPr>
+          <w:sz w:val="20"/>
+          <w:szCs w:val="20"/>
+        </w:rPr>
+        <w:t xml:space="preserve"> flags</w:t>
+      </w:r>
+      <w:r>
+        <w:rPr>
+          <w:sz w:val="20"/>
+          <w:szCs w:val="20"/>
+        </w:rPr>
+        <w:t xml:space="preserve"> in the announce messages</w:t>
       </w:r>
     </w:p>
     <w:p>
@@ -5068,7 +5189,37 @@
           <w:sz w:val="20"/>
           <w:szCs w:val="20"/>
         </w:rPr>
-        <w:t>For security measures, the Windows PTP Client will only synchronize with a grandmaster if its PTP_TIMESCALE and PTP_UTC_REASONABLE flags are non-zero.</w:t>
+        <w:t xml:space="preserve">For security measures, the Windows PTP Client will only synchronize with a grandmaster if its </w:t>
+      </w:r>
+      <w:r>
+        <w:rPr>
+          <w:b/>
+          <w:sz w:val="20"/>
+          <w:szCs w:val="20"/>
+        </w:rPr>
+        <w:t>PTP_TIMESCALE</w:t>
+      </w:r>
+      <w:r>
+        <w:rPr>
+          <w:sz w:val="20"/>
+          <w:szCs w:val="20"/>
+        </w:rPr>
+        <w:t xml:space="preserve"> and </w:t>
+      </w:r>
+      <w:r>
+        <w:rPr>
+          <w:b/>
+          <w:sz w:val="20"/>
+          <w:szCs w:val="20"/>
+        </w:rPr>
+        <w:t>PTP_UTC_REASONABLE</w:t>
+      </w:r>
+      <w:r>
+        <w:rPr>
+          <w:sz w:val="20"/>
+          <w:szCs w:val="20"/>
+        </w:rPr>
+        <w:t xml:space="preserve"> flags are non-zero.</w:t>
       </w:r>
     </w:p>
     <w:p>
@@ -5085,8 +5236,8 @@
           <w:noProof/>
         </w:rPr>
         <w:drawing>
-          <wp:inline distT="0" distB="0" distL="0" distR="0" wp14:anchorId="33CD6431" wp14:editId="4A8F25EA">
-            <wp:extent cx="3981589" cy="4953000"/>
+          <wp:inline distT="0" distB="0" distL="0" distR="0" wp14:anchorId="33CD6431" wp14:editId="612FB196">
+            <wp:extent cx="3621715" cy="4505325"/>
             <wp:effectExtent l="0" t="0" r="0" b="0"/>
             <wp:docPr id="4" name="Picture 4" descr="cid:image007.jpg@01D4DF07.77255F10"/>
             <wp:cNvGraphicFramePr>
@@ -5102,7 +5253,7 @@
                     </pic:cNvPicPr>
                   </pic:nvPicPr>
                   <pic:blipFill>
-                    <a:blip r:embed="rId25" r:link="rId26">
+                    <a:blip r:embed="rId24" r:link="rId25">
                       <a:extLst>
                         <a:ext uri="{28A0092B-C50C-407E-A947-70E740481C1C}">
                           <a14:useLocalDpi xmlns:a14="http://schemas.microsoft.com/office/drawing/2010/main" val="0"/>
@@ -5117,7 +5268,7 @@
                   <pic:spPr bwMode="auto">
                     <a:xfrm>
                       <a:off x="0" y="0"/>
-                      <a:ext cx="3988266" cy="4961306"/>
+                      <a:ext cx="3630071" cy="4515719"/>
                     </a:xfrm>
                     <a:prstGeom prst="rect">
                       <a:avLst/>
@@ -5136,29 +5287,148 @@
     </w:p>
     <w:p>
       <w:pPr>
-        <w:pStyle w:val="Heading2"/>
-        <w:rPr>
-          <w:rFonts w:eastAsia="Times New Roman"/>
-        </w:rPr>
-      </w:pPr>
-      <w:bookmarkStart w:id="10" w:name="_Toc3974538"/>
-      <w:proofErr w:type="spellStart"/>
-      <w:r>
-        <w:rPr>
-          <w:rFonts w:eastAsia="Times New Roman"/>
-        </w:rPr>
-        <w:t>PTPd</w:t>
-      </w:r>
-      <w:proofErr w:type="spellEnd"/>
-      <w:r>
-        <w:rPr>
-          <w:rFonts w:eastAsia="Times New Roman"/>
-        </w:rPr>
-        <w:t xml:space="preserve"> Grandmaster</w:t>
-      </w:r>
-      <w:bookmarkEnd w:id="10"/>
+        <w:pStyle w:val="ListParagraph"/>
+      </w:pPr>
     </w:p>
     <w:p>
+      <w:pPr>
+        <w:pStyle w:val="ListParagraph"/>
+        <w:numPr>
+          <w:ilvl w:val="0"/>
+          <w:numId w:val="26"/>
+        </w:numPr>
+      </w:pPr>
+      <w:r>
+        <w:lastRenderedPageBreak/>
+        <w:t>The grandmaster is using PTP (IEEE 1588) version 2</w:t>
+      </w:r>
+    </w:p>
+    <w:p>
+      <w:pPr>
+        <w:pStyle w:val="ListParagraph"/>
+      </w:pPr>
+      <w:r>
+        <w:drawing>
+          <wp:inline distT="0" distB="0" distL="0" distR="0" wp14:anchorId="590092F9" wp14:editId="06134EC0">
+            <wp:extent cx="4048690" cy="857370"/>
+            <wp:effectExtent l="0" t="0" r="0" b="0"/>
+            <wp:docPr id="6" name="Picture 6"/>
+            <wp:cNvGraphicFramePr>
+              <a:graphicFrameLocks xmlns:a="http://schemas.openxmlformats.org/drawingml/2006/main" noChangeAspect="1"/>
+            </wp:cNvGraphicFramePr>
+            <a:graphic xmlns:a="http://schemas.openxmlformats.org/drawingml/2006/main">
+              <a:graphicData uri="http://schemas.openxmlformats.org/drawingml/2006/picture">
+                <pic:pic xmlns:pic="http://schemas.openxmlformats.org/drawingml/2006/picture">
+                  <pic:nvPicPr>
+                    <pic:cNvPr id="1" name=""/>
+                    <pic:cNvPicPr/>
+                  </pic:nvPicPr>
+                  <pic:blipFill>
+                    <a:blip r:embed="rId26"/>
+                    <a:stretch>
+                      <a:fillRect/>
+                    </a:stretch>
+                  </pic:blipFill>
+                  <pic:spPr>
+                    <a:xfrm>
+                      <a:off x="0" y="0"/>
+                      <a:ext cx="4048690" cy="857370"/>
+                    </a:xfrm>
+                    <a:prstGeom prst="rect">
+                      <a:avLst/>
+                    </a:prstGeom>
+                  </pic:spPr>
+                </pic:pic>
+              </a:graphicData>
+            </a:graphic>
+          </wp:inline>
+        </w:drawing>
+      </w:r>
+    </w:p>
+    <w:p>
+      <w:pPr>
+        <w:pStyle w:val="ListParagraph"/>
+      </w:pPr>
+    </w:p>
+    <w:p>
+      <w:pPr>
+        <w:pStyle w:val="ListParagraph"/>
+        <w:numPr>
+          <w:ilvl w:val="0"/>
+          <w:numId w:val="26"/>
+        </w:numPr>
+      </w:pPr>
+      <w:r>
+        <w:t>The PTP domain number must be 0</w:t>
+      </w:r>
+    </w:p>
+    <w:p>
+      <w:pPr>
+        <w:pStyle w:val="ListParagraph"/>
+      </w:pPr>
+      <w:r>
+        <w:drawing>
+          <wp:inline distT="0" distB="0" distL="0" distR="0" wp14:anchorId="6DD69CB5" wp14:editId="5D46C30A">
+            <wp:extent cx="4020111" cy="885949"/>
+            <wp:effectExtent l="0" t="0" r="0" b="9525"/>
+            <wp:docPr id="9" name="Picture 9"/>
+            <wp:cNvGraphicFramePr>
+              <a:graphicFrameLocks xmlns:a="http://schemas.openxmlformats.org/drawingml/2006/main" noChangeAspect="1"/>
+            </wp:cNvGraphicFramePr>
+            <a:graphic xmlns:a="http://schemas.openxmlformats.org/drawingml/2006/main">
+              <a:graphicData uri="http://schemas.openxmlformats.org/drawingml/2006/picture">
+                <pic:pic xmlns:pic="http://schemas.openxmlformats.org/drawingml/2006/picture">
+                  <pic:nvPicPr>
+                    <pic:cNvPr id="1" name=""/>
+                    <pic:cNvPicPr/>
+                  </pic:nvPicPr>
+                  <pic:blipFill>
+                    <a:blip r:embed="rId27"/>
+                    <a:stretch>
+                      <a:fillRect/>
+                    </a:stretch>
+                  </pic:blipFill>
+                  <pic:spPr>
+                    <a:xfrm>
+                      <a:off x="0" y="0"/>
+                      <a:ext cx="4020111" cy="885949"/>
+                    </a:xfrm>
+                    <a:prstGeom prst="rect">
+                      <a:avLst/>
+                    </a:prstGeom>
+                  </pic:spPr>
+                </pic:pic>
+              </a:graphicData>
+            </a:graphic>
+          </wp:inline>
+        </w:drawing>
+      </w:r>
+    </w:p>
+    <w:p>
+      <w:pPr>
+        <w:pStyle w:val="Heading2"/>
+        <w:rPr>
+          <w:rFonts w:eastAsia="Times New Roman"/>
+        </w:rPr>
+      </w:pPr>
+      <w:bookmarkStart w:id="12" w:name="_Toc3974538"/>
+      <w:proofErr w:type="spellStart"/>
+      <w:r>
+        <w:rPr>
+          <w:rFonts w:eastAsia="Times New Roman"/>
+        </w:rPr>
+        <w:t>PTPd</w:t>
+      </w:r>
+      <w:proofErr w:type="spellEnd"/>
+      <w:r>
+        <w:rPr>
+          <w:rFonts w:eastAsia="Times New Roman"/>
+        </w:rPr>
+        <w:t xml:space="preserve"> Grandmaster</w:t>
+      </w:r>
+      <w:bookmarkEnd w:id="12"/>
+    </w:p>
+    <w:p>
       <w:r>
         <w:t xml:space="preserve">Microsoft validated </w:t>
       </w:r>
@@ -5168,7 +5438,7 @@
       <w:r>
         <w:t xml:space="preserve">with multiple grandmasters including </w:t>
       </w:r>
-      <w:hyperlink r:id="rId27" w:history="1">
+      <w:hyperlink r:id="rId28" w:history="1">
         <w:proofErr w:type="spellStart"/>
         <w:r>
           <w:rPr>
@@ -5196,7 +5466,7 @@
       <w:r>
         <w:t xml:space="preserve">Please refer to </w:t>
       </w:r>
-      <w:hyperlink r:id="rId28" w:history="1">
+      <w:hyperlink r:id="rId29" w:history="1">
         <w:r>
           <w:rPr>
             <w:rStyle w:val="Hyperlink"/>
@@ -5217,23 +5487,35 @@
       </w:r>
     </w:p>
     <w:p>
-      <w:pPr>
-        <w:pStyle w:val="Heading2"/>
-      </w:pPr>
-      <w:bookmarkStart w:id="11" w:name="_Toc3974539"/>
-      <w:proofErr w:type="spellStart"/>
-      <w:r>
-        <w:lastRenderedPageBreak/>
-        <w:t>LinuxPTP</w:t>
-      </w:r>
-      <w:proofErr w:type="spellEnd"/>
-      <w:r>
-        <w:t xml:space="preserve"> (ptp4l) Grandmaster</w:t>
-      </w:r>
-      <w:bookmarkEnd w:id="11"/>
+      <w:r>
+        <w:t xml:space="preserve">For a simple example of how to test this using our common configuration, please see this </w:t>
+      </w:r>
+      <w:hyperlink r:id="rId30" w:history="1">
+        <w:r>
+          <w:rPr>
+            <w:rStyle w:val="Hyperlink"/>
+          </w:rPr>
+          <w:t>blog and video</w:t>
+        </w:r>
+      </w:hyperlink>
     </w:p>
     <w:p>
       <w:pPr>
+        <w:pStyle w:val="Heading2"/>
+      </w:pPr>
+      <w:bookmarkStart w:id="13" w:name="_Toc3974539"/>
+      <w:proofErr w:type="spellStart"/>
+      <w:r>
+        <w:t>LinuxPTP</w:t>
+      </w:r>
+      <w:proofErr w:type="spellEnd"/>
+      <w:r>
+        <w:t xml:space="preserve"> (ptp4l) Grandmaster</w:t>
+      </w:r>
+      <w:bookmarkEnd w:id="13"/>
+    </w:p>
+    <w:p>
+      <w:pPr>
         <w:rPr>
           <w:rFonts w:eastAsia="Times New Roman"/>
           <w:color w:val="000000"/>
@@ -5250,7 +5532,7 @@
         </w:rPr>
         <w:t>According to various documentation sources (</w:t>
       </w:r>
-      <w:hyperlink r:id="rId29" w:history="1">
+      <w:hyperlink r:id="rId31" w:history="1">
         <w:r>
           <w:rPr>
             <w:rStyle w:val="Hyperlink"/>
@@ -5320,17 +5602,14 @@
         <w:t>As previously noted, the Windows PTP Client requires the PTP_TIMESCALE flag to be non-zero.</w:t>
       </w:r>
     </w:p>
-    <w:p>
-      <w:bookmarkStart w:id="12" w:name="_GoBack"/>
-      <w:bookmarkEnd w:id="12"/>
-    </w:p>
+    <w:p/>
     <w:sectPr>
-      <w:headerReference w:type="even" r:id="rId30"/>
-      <w:headerReference w:type="default" r:id="rId31"/>
-      <w:footerReference w:type="even" r:id="rId32"/>
-      <w:footerReference w:type="default" r:id="rId33"/>
-      <w:headerReference w:type="first" r:id="rId34"/>
-      <w:footerReference w:type="first" r:id="rId35"/>
+      <w:headerReference w:type="even" r:id="rId32"/>
+      <w:headerReference w:type="default" r:id="rId33"/>
+      <w:footerReference w:type="even" r:id="rId34"/>
+      <w:footerReference w:type="default" r:id="rId35"/>
+      <w:headerReference w:type="first" r:id="rId36"/>
+      <w:footerReference w:type="first" r:id="rId37"/>
       <w:pgSz w:w="12240" w:h="15840"/>
       <w:pgMar w:top="1440" w:right="1440" w:bottom="1440" w:left="1440" w:header="720" w:footer="720" w:gutter="0"/>
       <w:cols w:space="720"/>
@@ -9938,15 +10217,6 @@
 </file>
 
 <file path=customXml/item1.xml><?xml version="1.0" encoding="utf-8"?>
-<?mso-contentType ?>
-<FormTemplates xmlns="http://schemas.microsoft.com/sharepoint/v3/contenttype/forms">
-  <Display>DocumentLibraryForm</Display>
-  <Edit>DocumentLibraryForm</Edit>
-  <New>DocumentLibraryForm</New>
-</FormTemplates>
-</file>
-
-<file path=customXml/item2.xml><?xml version="1.0" encoding="utf-8"?>
 <ct:contentTypeSchema xmlns:ct="http://schemas.microsoft.com/office/2006/metadata/contentType" xmlns:ma="http://schemas.microsoft.com/office/2006/metadata/properties/metaAttributes" ct:_="" ma:_="" ma:contentTypeName="Document" ma:contentTypeID="0x010100F523F0DE61C01647AADD57BC023588A4" ma:contentTypeVersion="6" ma:contentTypeDescription="Create a new document." ma:contentTypeScope="" ma:versionID="1cdb6d69fa1849d0d3fc6fcd5626dcb0">
   <xsd:schema xmlns:xsd="http://www.w3.org/2001/XMLSchema" xmlns:xs="http://www.w3.org/2001/XMLSchema" xmlns:p="http://schemas.microsoft.com/office/2006/metadata/properties" xmlns:ns2="670f2bc3-833b-4a76-b13f-f7d6db0b8f4d" xmlns:ns3="80b0474e-37b4-4751-81bc-12d5121181de" targetNamespace="http://schemas.microsoft.com/office/2006/metadata/properties" ma:root="true" ma:fieldsID="3838351ffbfdd9476129a9c295697aa3" ns2:_="" ns3:_="">
     <xsd:import namespace="670f2bc3-833b-4a76-b13f-f7d6db0b8f4d"/>
@@ -10123,6 +10393,15 @@
 </ct:contentTypeSchema>
 </file>
 
+<file path=customXml/item2.xml><?xml version="1.0" encoding="utf-8"?>
+<?mso-contentType ?>
+<FormTemplates xmlns="http://schemas.microsoft.com/sharepoint/v3/contenttype/forms">
+  <Display>DocumentLibraryForm</Display>
+  <Edit>DocumentLibraryForm</Edit>
+  <New>DocumentLibraryForm</New>
+</FormTemplates>
+</file>
+
 <file path=customXml/item3.xml><?xml version="1.0" encoding="utf-8"?>
 <p:properties xmlns:p="http://schemas.microsoft.com/office/2006/metadata/properties" xmlns:xsi="http://www.w3.org/2001/XMLSchema-instance" xmlns:pc="http://schemas.microsoft.com/office/infopath/2007/PartnerControls">
   <documentManagement/>
@@ -10134,14 +10413,6 @@
 </file>
 
 <file path=customXml/itemProps1.xml><?xml version="1.0" encoding="utf-8"?>
-<ds:datastoreItem xmlns:ds="http://schemas.openxmlformats.org/officeDocument/2006/customXml" ds:itemID="{ABD5D9F6-8FC8-493E-96FA-E267A94F488F}">
-  <ds:schemaRefs>
-    <ds:schemaRef ds:uri="http://schemas.microsoft.com/sharepoint/v3/contenttype/forms"/>
-  </ds:schemaRefs>
-</ds:datastoreItem>
-</file>
-
-<file path=customXml/itemProps2.xml><?xml version="1.0" encoding="utf-8"?>
 <ds:datastoreItem xmlns:ds="http://schemas.openxmlformats.org/officeDocument/2006/customXml" ds:itemID="{43952FC4-8898-44A6-B6B7-A8B562C725D2}">
   <ds:schemaRefs>
     <ds:schemaRef ds:uri="http://schemas.microsoft.com/office/2006/metadata/contentType"/>
@@ -10160,6 +10431,14 @@
 </ds:datastoreItem>
 </file>
 
+<file path=customXml/itemProps2.xml><?xml version="1.0" encoding="utf-8"?>
+<ds:datastoreItem xmlns:ds="http://schemas.openxmlformats.org/officeDocument/2006/customXml" ds:itemID="{ABD5D9F6-8FC8-493E-96FA-E267A94F488F}">
+  <ds:schemaRefs>
+    <ds:schemaRef ds:uri="http://schemas.microsoft.com/sharepoint/v3/contenttype/forms"/>
+  </ds:schemaRefs>
+</ds:datastoreItem>
+</file>
+
 <file path=customXml/itemProps3.xml><?xml version="1.0" encoding="utf-8"?>
 <ds:datastoreItem xmlns:ds="http://schemas.openxmlformats.org/officeDocument/2006/customXml" ds:itemID="{C8716915-558E-4770-9BF4-10378A3FF3AC}">
   <ds:schemaRefs>
@@ -10170,7 +10449,7 @@
 </file>
 
 <file path=customXml/itemProps4.xml><?xml version="1.0" encoding="utf-8"?>
-<ds:datastoreItem xmlns:ds="http://schemas.openxmlformats.org/officeDocument/2006/customXml" ds:itemID="{2B0ED5D6-A34E-42FD-A428-AF913923309D}">
+<ds:datastoreItem xmlns:ds="http://schemas.openxmlformats.org/officeDocument/2006/customXml" ds:itemID="{2A2DFA6C-A36D-47BD-8A1D-4EFF7B369199}">
   <ds:schemaRefs>
     <ds:schemaRef ds:uri="http://schemas.openxmlformats.org/officeDocument/2006/bibliography"/>
   </ds:schemaRefs>

</xml_diff>

<commit_message>
Minor syntax changes and TOC updates
</commit_message>
<xml_diff>
--- a/Precision Time Protocol/docs/Validation Guide - Precision Time Protocol.docx
+++ b/Precision Time Protocol/docs/Validation Guide - Precision Time Protocol.docx
@@ -184,7 +184,7 @@
                         <a14:shadowObscured xmlns:a14="http://schemas.microsoft.com/office/drawing/2010/main"/>
                       </a:ext>
                       <a:ext uri="{FAA26D3D-D897-4be2-8F04-BA451C77F1D7}">
-                        <ma14:placeholderFlag xmlns:a14="http://schemas.microsoft.com/office/drawing/2010/main" xmlns:ma14="http://schemas.microsoft.com/office/mac/drawingml/2011/main" xmlns:w="http://schemas.openxmlformats.org/wordprocessingml/2006/main" xmlns:w10="urn:schemas-microsoft-com:office:word" xmlns:v="urn:schemas-microsoft-com:vml" xmlns:o="urn:schemas-microsoft-com:office:office" xmlns:mv="urn:schemas-microsoft-com:mac:vml" xmlns:mo="http://schemas.microsoft.com/office/mac/office/2008/main" xmlns="" xmlns:arto="http://schemas.microsoft.com/office/word/2006/arto"/>
+                        <ma14:placeholderFlag xmlns:arto="http://schemas.microsoft.com/office/word/2006/arto" xmlns="" xmlns:mo="http://schemas.microsoft.com/office/mac/office/2008/main" xmlns:mv="urn:schemas-microsoft-com:mac:vml" xmlns:o="urn:schemas-microsoft-com:office:office" xmlns:v="urn:schemas-microsoft-com:vml" xmlns:w10="urn:schemas-microsoft-com:office:word" xmlns:w="http://schemas.openxmlformats.org/wordprocessingml/2006/main" xmlns:ma14="http://schemas.microsoft.com/office/mac/drawingml/2011/main" xmlns:a14="http://schemas.microsoft.com/office/drawing/2010/main"/>
                       </a:ext>
                     </a:extLst>
                   </pic:spPr>
@@ -326,6 +326,8 @@
             <w:t>Table of Contents</w:t>
           </w:r>
         </w:p>
+        <w:bookmarkStart w:id="0" w:name="_GoBack"/>
+        <w:bookmarkEnd w:id="0"/>
         <w:p>
           <w:pPr>
             <w:pStyle w:val="TOC1"/>
@@ -346,7 +348,7 @@
           <w:r>
             <w:fldChar w:fldCharType="separate"/>
           </w:r>
-          <w:hyperlink w:anchor="_Toc3974528" w:history="1">
+          <w:hyperlink w:anchor="_Toc5216002" w:history="1">
             <w:r>
               <w:rPr>
                 <w:rStyle w:val="Hyperlink"/>
@@ -373,7 +375,7 @@
                 <w:noProof/>
                 <w:webHidden/>
               </w:rPr>
-              <w:instrText xml:space="preserve"> PAGEREF _Toc3974528 \h </w:instrText>
+              <w:instrText xml:space="preserve"> PAGEREF _Toc5216002 \h </w:instrText>
             </w:r>
             <w:r>
               <w:rPr>
@@ -415,7 +417,7 @@
               <w:noProof/>
             </w:rPr>
           </w:pPr>
-          <w:hyperlink w:anchor="_Toc3974529" w:history="1">
+          <w:hyperlink w:anchor="_Toc5216003" w:history="1">
             <w:r>
               <w:rPr>
                 <w:rStyle w:val="Hyperlink"/>
@@ -442,7 +444,7 @@
                 <w:noProof/>
                 <w:webHidden/>
               </w:rPr>
-              <w:instrText xml:space="preserve"> PAGEREF _Toc3974529 \h </w:instrText>
+              <w:instrText xml:space="preserve"> PAGEREF _Toc5216003 \h </w:instrText>
             </w:r>
             <w:r>
               <w:rPr>
@@ -484,13 +486,13 @@
               <w:noProof/>
             </w:rPr>
           </w:pPr>
-          <w:hyperlink w:anchor="_Toc3974530" w:history="1">
+          <w:hyperlink w:anchor="_Toc5216004" w:history="1">
             <w:r>
               <w:rPr>
                 <w:rStyle w:val="Hyperlink"/>
                 <w:noProof/>
               </w:rPr>
-              <w:t>Troubleshooting and Feedback</w:t>
+              <w:t>Feedback</w:t>
             </w:r>
             <w:r>
               <w:rPr>
@@ -511,7 +513,7 @@
                 <w:noProof/>
                 <w:webHidden/>
               </w:rPr>
-              <w:instrText xml:space="preserve"> PAGEREF _Toc3974530 \h </w:instrText>
+              <w:instrText xml:space="preserve"> PAGEREF _Toc5216004 \h </w:instrText>
             </w:r>
             <w:r>
               <w:rPr>
@@ -553,7 +555,7 @@
               <w:noProof/>
             </w:rPr>
           </w:pPr>
-          <w:hyperlink w:anchor="_Toc3974531" w:history="1">
+          <w:hyperlink w:anchor="_Toc5216005" w:history="1">
             <w:r>
               <w:rPr>
                 <w:rStyle w:val="Hyperlink"/>
@@ -580,7 +582,7 @@
                 <w:noProof/>
                 <w:webHidden/>
               </w:rPr>
-              <w:instrText xml:space="preserve"> PAGEREF _Toc3974531 \h </w:instrText>
+              <w:instrText xml:space="preserve"> PAGEREF _Toc5216005 \h </w:instrText>
             </w:r>
             <w:r>
               <w:rPr>
@@ -622,7 +624,7 @@
               <w:noProof/>
             </w:rPr>
           </w:pPr>
-          <w:hyperlink w:anchor="_Toc3974532" w:history="1">
+          <w:hyperlink w:anchor="_Toc5216006" w:history="1">
             <w:r>
               <w:rPr>
                 <w:rStyle w:val="Hyperlink"/>
@@ -649,7 +651,7 @@
                 <w:noProof/>
                 <w:webHidden/>
               </w:rPr>
-              <w:instrText xml:space="preserve"> PAGEREF _Toc3974532 \h </w:instrText>
+              <w:instrText xml:space="preserve"> PAGEREF _Toc5216006 \h </w:instrText>
             </w:r>
             <w:r>
               <w:rPr>
@@ -691,7 +693,7 @@
               <w:noProof/>
             </w:rPr>
           </w:pPr>
-          <w:hyperlink w:anchor="_Toc3974533" w:history="1">
+          <w:hyperlink w:anchor="_Toc5216007" w:history="1">
             <w:r>
               <w:rPr>
                 <w:rStyle w:val="Hyperlink"/>
@@ -718,7 +720,7 @@
                 <w:noProof/>
                 <w:webHidden/>
               </w:rPr>
-              <w:instrText xml:space="preserve"> PAGEREF _Toc3974533 \h </w:instrText>
+              <w:instrText xml:space="preserve"> PAGEREF _Toc5216007 \h </w:instrText>
             </w:r>
             <w:r>
               <w:rPr>
@@ -760,13 +762,13 @@
               <w:noProof/>
             </w:rPr>
           </w:pPr>
-          <w:hyperlink w:anchor="_Toc3974534" w:history="1">
+          <w:hyperlink w:anchor="_Toc5216008" w:history="1">
             <w:r>
               <w:rPr>
                 <w:rStyle w:val="Hyperlink"/>
                 <w:noProof/>
               </w:rPr>
-              <w:t>Activity 2: Configure the PTP Client</w:t>
+              <w:t>Activity 2: Configure the PTP Slave</w:t>
             </w:r>
             <w:r>
               <w:rPr>
@@ -787,7 +789,7 @@
                 <w:noProof/>
                 <w:webHidden/>
               </w:rPr>
-              <w:instrText xml:space="preserve"> PAGEREF _Toc3974534 \h </w:instrText>
+              <w:instrText xml:space="preserve"> PAGEREF _Toc5216008 \h </w:instrText>
             </w:r>
             <w:r>
               <w:rPr>
@@ -829,13 +831,13 @@
               <w:noProof/>
             </w:rPr>
           </w:pPr>
-          <w:hyperlink w:anchor="_Toc3974535" w:history="1">
+          <w:hyperlink w:anchor="_Toc5216009" w:history="1">
             <w:r>
               <w:rPr>
                 <w:rStyle w:val="Hyperlink"/>
                 <w:noProof/>
               </w:rPr>
-              <w:t>Activity 2: Configure the Firewall</w:t>
+              <w:t>Activity 3: Configure the Firewall</w:t>
             </w:r>
             <w:r>
               <w:rPr>
@@ -856,7 +858,7 @@
                 <w:noProof/>
                 <w:webHidden/>
               </w:rPr>
-              <w:instrText xml:space="preserve"> PAGEREF _Toc3974535 \h </w:instrText>
+              <w:instrText xml:space="preserve"> PAGEREF _Toc5216009 \h </w:instrText>
             </w:r>
             <w:r>
               <w:rPr>
@@ -876,7 +878,7 @@
                 <w:noProof/>
                 <w:webHidden/>
               </w:rPr>
-              <w:t>4</w:t>
+              <w:t>5</w:t>
             </w:r>
             <w:r>
               <w:rPr>
@@ -898,13 +900,13 @@
               <w:noProof/>
             </w:rPr>
           </w:pPr>
-          <w:hyperlink w:anchor="_Toc3974536" w:history="1">
+          <w:hyperlink w:anchor="_Toc5216010" w:history="1">
             <w:r>
               <w:rPr>
                 <w:rStyle w:val="Hyperlink"/>
                 <w:noProof/>
               </w:rPr>
-              <w:t>Activity 3: Verify PTP Provider Configuration</w:t>
+              <w:t>Activity 4: Verify PTP Provider Configuration</w:t>
             </w:r>
             <w:r>
               <w:rPr>
@@ -925,7 +927,7 @@
                 <w:noProof/>
                 <w:webHidden/>
               </w:rPr>
-              <w:instrText xml:space="preserve"> PAGEREF _Toc3974536 \h </w:instrText>
+              <w:instrText xml:space="preserve"> PAGEREF _Toc5216010 \h </w:instrText>
             </w:r>
             <w:r>
               <w:rPr>
@@ -967,7 +969,7 @@
               <w:noProof/>
             </w:rPr>
           </w:pPr>
-          <w:hyperlink w:anchor="_Toc3974537" w:history="1">
+          <w:hyperlink w:anchor="_Toc5216011" w:history="1">
             <w:r>
               <w:rPr>
                 <w:rStyle w:val="Hyperlink"/>
@@ -994,7 +996,7 @@
                 <w:noProof/>
                 <w:webHidden/>
               </w:rPr>
-              <w:instrText xml:space="preserve"> PAGEREF _Toc3974537 \h </w:instrText>
+              <w:instrText xml:space="preserve"> PAGEREF _Toc5216011 \h </w:instrText>
             </w:r>
             <w:r>
               <w:rPr>
@@ -1036,14 +1038,13 @@
               <w:noProof/>
             </w:rPr>
           </w:pPr>
-          <w:hyperlink w:anchor="_Toc3974538" w:history="1">
+          <w:hyperlink w:anchor="_Toc5216012" w:history="1">
             <w:r>
               <w:rPr>
                 <w:rStyle w:val="Hyperlink"/>
-                <w:rFonts w:eastAsia="Times New Roman"/>
                 <w:noProof/>
               </w:rPr>
-              <w:t>PTPd Grandmaster</w:t>
+              <w:t>Recommended Steps</w:t>
             </w:r>
             <w:r>
               <w:rPr>
@@ -1064,7 +1065,7 @@
                 <w:noProof/>
                 <w:webHidden/>
               </w:rPr>
-              <w:instrText xml:space="preserve"> PAGEREF _Toc3974538 \h </w:instrText>
+              <w:instrText xml:space="preserve"> PAGEREF _Toc5216012 \h </w:instrText>
             </w:r>
             <w:r>
               <w:rPr>
@@ -1084,7 +1085,7 @@
                 <w:noProof/>
                 <w:webHidden/>
               </w:rPr>
-              <w:t>7</w:t>
+              <w:t>6</w:t>
             </w:r>
             <w:r>
               <w:rPr>
@@ -1106,13 +1107,14 @@
               <w:noProof/>
             </w:rPr>
           </w:pPr>
-          <w:hyperlink w:anchor="_Toc3974539" w:history="1">
+          <w:hyperlink w:anchor="_Toc5216013" w:history="1">
             <w:r>
               <w:rPr>
                 <w:rStyle w:val="Hyperlink"/>
+                <w:rFonts w:eastAsia="Times New Roman"/>
                 <w:noProof/>
               </w:rPr>
-              <w:t>LinuxPTP (ptp4l) Grandmaster</w:t>
+              <w:t>PTPd Grandmaster</w:t>
             </w:r>
             <w:r>
               <w:rPr>
@@ -1133,7 +1135,7 @@
                 <w:noProof/>
                 <w:webHidden/>
               </w:rPr>
-              <w:instrText xml:space="preserve"> PAGEREF _Toc3974539 \h </w:instrText>
+              <w:instrText xml:space="preserve"> PAGEREF _Toc5216013 \h </w:instrText>
             </w:r>
             <w:r>
               <w:rPr>
@@ -1153,7 +1155,7 @@
                 <w:noProof/>
                 <w:webHidden/>
               </w:rPr>
-              <w:t>7</w:t>
+              <w:t>8</w:t>
             </w:r>
             <w:r>
               <w:rPr>
@@ -1175,13 +1177,13 @@
               <w:noProof/>
             </w:rPr>
           </w:pPr>
-          <w:hyperlink w:anchor="_Toc3974540" w:history="1">
+          <w:hyperlink w:anchor="_Toc5216014" w:history="1">
             <w:r>
               <w:rPr>
                 <w:rStyle w:val="Hyperlink"/>
                 <w:noProof/>
               </w:rPr>
-              <w:t>Example Configurations with PTPd</w:t>
+              <w:t>LinuxPTP (ptp4l) Grandmaster</w:t>
             </w:r>
             <w:r>
               <w:rPr>
@@ -1202,7 +1204,7 @@
                 <w:noProof/>
                 <w:webHidden/>
               </w:rPr>
-              <w:instrText xml:space="preserve"> PAGEREF _Toc3974540 \h </w:instrText>
+              <w:instrText xml:space="preserve"> PAGEREF _Toc5216014 \h </w:instrText>
             </w:r>
             <w:r>
               <w:rPr>
@@ -1222,7 +1224,7 @@
                 <w:noProof/>
                 <w:webHidden/>
               </w:rPr>
-              <w:t>7</w:t>
+              <w:t>9</w:t>
             </w:r>
             <w:r>
               <w:rPr>
@@ -1272,12 +1274,12 @@
       <w:pPr>
         <w:pStyle w:val="Heading1"/>
       </w:pPr>
-      <w:bookmarkStart w:id="0" w:name="_Toc3974528"/>
+      <w:bookmarkStart w:id="1" w:name="_Toc5216002"/>
       <w:r>
         <w:lastRenderedPageBreak/>
         <w:t>Overview</w:t>
       </w:r>
-      <w:bookmarkEnd w:id="0"/>
+      <w:bookmarkEnd w:id="1"/>
     </w:p>
     <w:p>
       <w:pPr>
@@ -1383,11 +1385,11 @@
       <w:pPr>
         <w:pStyle w:val="Heading1"/>
       </w:pPr>
-      <w:bookmarkStart w:id="1" w:name="_Toc3974529"/>
+      <w:bookmarkStart w:id="2" w:name="_Toc5216003"/>
       <w:r>
         <w:t>Description</w:t>
       </w:r>
-      <w:bookmarkEnd w:id="1"/>
+      <w:bookmarkEnd w:id="2"/>
     </w:p>
     <w:p>
       <w:pPr>
@@ -1848,11 +1850,11 @@
       <w:pPr>
         <w:pStyle w:val="Heading1"/>
       </w:pPr>
-      <w:bookmarkStart w:id="2" w:name="_Toc3974530"/>
+      <w:bookmarkStart w:id="3" w:name="_Toc5216004"/>
       <w:r>
         <w:t>Feedback</w:t>
       </w:r>
-      <w:bookmarkEnd w:id="2"/>
+      <w:bookmarkEnd w:id="3"/>
     </w:p>
     <w:p>
       <w:r>
@@ -1880,11 +1882,11 @@
       <w:pPr>
         <w:pStyle w:val="Heading1"/>
       </w:pPr>
-      <w:bookmarkStart w:id="3" w:name="_Toc3974531"/>
+      <w:bookmarkStart w:id="4" w:name="_Toc5216005"/>
       <w:r>
         <w:t>Test Activities</w:t>
       </w:r>
-      <w:bookmarkEnd w:id="3"/>
+      <w:bookmarkEnd w:id="4"/>
     </w:p>
     <w:p>
       <w:pPr>
@@ -1963,7 +1965,6 @@
         </w:rPr>
         <w:t xml:space="preserve">Configure the PTP </w:t>
       </w:r>
-      <w:proofErr w:type="gramStart"/>
       <w:r>
         <w:rPr>
           <w:sz w:val="20"/>
@@ -1971,7 +1972,6 @@
         </w:rPr>
         <w:t>Slave</w:t>
       </w:r>
-      <w:proofErr w:type="gramEnd"/>
     </w:p>
     <w:p>
       <w:pPr>
@@ -2019,21 +2019,21 @@
       <w:pPr>
         <w:pStyle w:val="Heading1"/>
       </w:pPr>
-      <w:bookmarkStart w:id="4" w:name="_Toc3974532"/>
+      <w:bookmarkStart w:id="5" w:name="_Toc5216006"/>
       <w:r>
         <w:t>Activities</w:t>
       </w:r>
-      <w:bookmarkEnd w:id="4"/>
+      <w:bookmarkEnd w:id="5"/>
     </w:p>
     <w:p>
       <w:pPr>
         <w:pStyle w:val="Heading2"/>
       </w:pPr>
-      <w:bookmarkStart w:id="5" w:name="_Toc3974533"/>
+      <w:bookmarkStart w:id="6" w:name="_Toc5216007"/>
       <w:r>
         <w:t>Activity 1: Configure the System for High Accuracy</w:t>
       </w:r>
-      <w:bookmarkEnd w:id="5"/>
+      <w:bookmarkEnd w:id="6"/>
     </w:p>
     <w:p>
       <w:pPr>
@@ -2063,7 +2063,7 @@
       <w:pPr>
         <w:pStyle w:val="Heading2"/>
       </w:pPr>
-      <w:bookmarkStart w:id="6" w:name="_Toc3974534"/>
+      <w:bookmarkStart w:id="7" w:name="_Toc5216008"/>
       <w:r>
         <w:t xml:space="preserve">Activity </w:t>
       </w:r>
@@ -2076,12 +2076,10 @@
       <w:r>
         <w:t xml:space="preserve">Configure the PTP </w:t>
       </w:r>
-      <w:bookmarkEnd w:id="6"/>
-      <w:proofErr w:type="gramStart"/>
       <w:r>
         <w:t>Slave</w:t>
       </w:r>
-      <w:proofErr w:type="gramEnd"/>
+      <w:bookmarkEnd w:id="7"/>
     </w:p>
     <w:p>
       <w:pPr>
@@ -2111,7 +2109,6 @@
         </w:rPr>
         <w:t xml:space="preserve">configure the Windows PTP </w:t>
       </w:r>
-      <w:proofErr w:type="gramStart"/>
       <w:r>
         <w:rPr>
           <w:sz w:val="20"/>
@@ -2119,7 +2116,6 @@
         </w:rPr>
         <w:t>Slave</w:t>
       </w:r>
-      <w:proofErr w:type="gramEnd"/>
       <w:r>
         <w:rPr>
           <w:sz w:val="20"/>
@@ -3367,7 +3363,7 @@
       <w:pPr>
         <w:pStyle w:val="Heading2"/>
       </w:pPr>
-      <w:bookmarkStart w:id="7" w:name="_Toc3974535"/>
+      <w:bookmarkStart w:id="8" w:name="_Toc5216009"/>
       <w:r>
         <w:t xml:space="preserve">Activity </w:t>
       </w:r>
@@ -3377,7 +3373,7 @@
       <w:r>
         <w:t>: Configure the Firewall</w:t>
       </w:r>
-      <w:bookmarkEnd w:id="7"/>
+      <w:bookmarkEnd w:id="8"/>
     </w:p>
     <w:p>
       <w:pPr>
@@ -3944,7 +3940,7 @@
       <w:pPr>
         <w:pStyle w:val="Heading2"/>
       </w:pPr>
-      <w:bookmarkStart w:id="8" w:name="_Toc3974536"/>
+      <w:bookmarkStart w:id="9" w:name="_Toc5216010"/>
       <w:r>
         <w:t xml:space="preserve">Activity </w:t>
       </w:r>
@@ -3954,7 +3950,7 @@
       <w:r>
         <w:t>: Verify PTP Provider Configuration</w:t>
       </w:r>
-      <w:bookmarkEnd w:id="8"/>
+      <w:bookmarkEnd w:id="9"/>
     </w:p>
     <w:p>
       <w:pPr>
@@ -4930,13 +4926,13 @@
       <w:pPr>
         <w:pStyle w:val="Heading1"/>
       </w:pPr>
-      <w:bookmarkStart w:id="9" w:name="_Troubleshooting"/>
-      <w:bookmarkStart w:id="10" w:name="_Toc3974537"/>
-      <w:bookmarkEnd w:id="9"/>
+      <w:bookmarkStart w:id="10" w:name="_Troubleshooting"/>
+      <w:bookmarkStart w:id="11" w:name="_Toc5216011"/>
+      <w:bookmarkEnd w:id="10"/>
       <w:r>
         <w:t>Troubleshooting</w:t>
       </w:r>
-      <w:bookmarkEnd w:id="10"/>
+      <w:bookmarkEnd w:id="11"/>
     </w:p>
     <w:p>
       <w:pPr>
@@ -4974,6 +4970,16 @@
         </w:rPr>
         <w:t>Mention of any specific grandmaster should not be considered advertisement, recommendation, or any other type of endorsement of said grandmaster.  Specifics here are only included to assist in troubleshooting.</w:t>
       </w:r>
+    </w:p>
+    <w:p>
+      <w:pPr>
+        <w:pStyle w:val="Heading2"/>
+      </w:pPr>
+      <w:bookmarkStart w:id="12" w:name="_Toc5216012"/>
+      <w:r>
+        <w:t>Recommended Steps</w:t>
+      </w:r>
+      <w:bookmarkEnd w:id="12"/>
     </w:p>
     <w:p>
       <w:pPr>
@@ -5118,14 +5124,7 @@
           <w:sz w:val="20"/>
           <w:szCs w:val="20"/>
         </w:rPr>
-        <w:t>You are seeing t</w:t>
-      </w:r>
-      <w:r>
-        <w:rPr>
-          <w:sz w:val="20"/>
-          <w:szCs w:val="20"/>
-        </w:rPr>
-        <w:t xml:space="preserve">he event </w:t>
+        <w:t xml:space="preserve">You are seeing the event </w:t>
       </w:r>
       <w:r>
         <w:rPr>
@@ -5310,6 +5309,7 @@
           <w:rStyle w:val="Strong"/>
           <w:rFonts w:cstheme="minorHAnsi"/>
           <w:b w:val="0"/>
+          <w:noProof/>
           <w:color w:val="333333"/>
           <w:sz w:val="20"/>
           <w:szCs w:val="20"/>
@@ -5389,9 +5389,12 @@
           <w:szCs w:val="20"/>
           <w:shd w:val="clear" w:color="auto" w:fill="FFFFFF"/>
         </w:rPr>
-        <w:t xml:space="preserve">Event 513 Indicates that a grandmaster has been </w:t>
-      </w:r>
-      <w:r>
+        <w:t>Event 513 Indicates that a grandmaster has been selected</w:t>
+      </w:r>
+    </w:p>
+    <w:p>
+      <w:pPr>
+        <w:pStyle w:val="ListParagraph"/>
         <w:rPr>
           <w:rStyle w:val="Strong"/>
           <w:rFonts w:cstheme="minorHAnsi"/>
@@ -5401,27 +5404,13 @@
           <w:szCs w:val="20"/>
           <w:shd w:val="clear" w:color="auto" w:fill="FFFFFF"/>
         </w:rPr>
-        <w:t>selected</w:t>
-      </w:r>
-    </w:p>
-    <w:p>
-      <w:pPr>
-        <w:pStyle w:val="ListParagraph"/>
+      </w:pPr>
+      <w:r>
         <w:rPr>
           <w:rStyle w:val="Strong"/>
           <w:rFonts w:cstheme="minorHAnsi"/>
           <w:b w:val="0"/>
-          <w:color w:val="333333"/>
-          <w:sz w:val="20"/>
-          <w:szCs w:val="20"/>
-          <w:shd w:val="clear" w:color="auto" w:fill="FFFFFF"/>
-        </w:rPr>
-      </w:pPr>
-      <w:r>
-        <w:rPr>
-          <w:rStyle w:val="Strong"/>
-          <w:rFonts w:cstheme="minorHAnsi"/>
-          <w:b w:val="0"/>
+          <w:noProof/>
           <w:color w:val="333333"/>
           <w:sz w:val="20"/>
           <w:szCs w:val="20"/>
@@ -5595,7 +5584,6 @@
       <w:pPr>
         <w:pStyle w:val="ListParagraph"/>
       </w:pPr>
-      <w:bookmarkStart w:id="11" w:name="_GoBack"/>
       <w:r>
         <w:rPr>
           <w:noProof/>
@@ -5650,7 +5638,6 @@
           </wp:inline>
         </w:drawing>
       </w:r>
-      <w:bookmarkEnd w:id="11"/>
     </w:p>
     <w:p>
       <w:pPr>
@@ -5783,7 +5770,7 @@
           <w:rFonts w:eastAsia="Times New Roman"/>
         </w:rPr>
       </w:pPr>
-      <w:bookmarkStart w:id="12" w:name="_Toc3974538"/>
+      <w:bookmarkStart w:id="13" w:name="_Toc5216013"/>
       <w:proofErr w:type="spellStart"/>
       <w:r>
         <w:rPr>
@@ -5798,7 +5785,7 @@
         </w:rPr>
         <w:t xml:space="preserve"> Grandmaster</w:t>
       </w:r>
-      <w:bookmarkEnd w:id="12"/>
+      <w:bookmarkEnd w:id="13"/>
     </w:p>
     <w:p>
       <w:r>
@@ -5876,7 +5863,7 @@
       <w:pPr>
         <w:pStyle w:val="Heading2"/>
       </w:pPr>
-      <w:bookmarkStart w:id="13" w:name="_Toc3974539"/>
+      <w:bookmarkStart w:id="14" w:name="_Toc5216014"/>
       <w:proofErr w:type="spellStart"/>
       <w:r>
         <w:t>LinuxPTP</w:t>
@@ -5885,7 +5872,7 @@
       <w:r>
         <w:t xml:space="preserve"> (ptp4l) Grandmaster</w:t>
       </w:r>
-      <w:bookmarkEnd w:id="13"/>
+      <w:bookmarkEnd w:id="14"/>
     </w:p>
     <w:p>
       <w:pPr>
@@ -10590,15 +10577,6 @@
 </file>
 
 <file path=customXml/item1.xml><?xml version="1.0" encoding="utf-8"?>
-<?mso-contentType ?>
-<FormTemplates xmlns="http://schemas.microsoft.com/sharepoint/v3/contenttype/forms">
-  <Display>DocumentLibraryForm</Display>
-  <Edit>DocumentLibraryForm</Edit>
-  <New>DocumentLibraryForm</New>
-</FormTemplates>
-</file>
-
-<file path=customXml/item2.xml><?xml version="1.0" encoding="utf-8"?>
 <ct:contentTypeSchema xmlns:ct="http://schemas.microsoft.com/office/2006/metadata/contentType" xmlns:ma="http://schemas.microsoft.com/office/2006/metadata/properties/metaAttributes" ct:_="" ma:_="" ma:contentTypeName="Document" ma:contentTypeID="0x010100F523F0DE61C01647AADD57BC023588A4" ma:contentTypeVersion="6" ma:contentTypeDescription="Create a new document." ma:contentTypeScope="" ma:versionID="1cdb6d69fa1849d0d3fc6fcd5626dcb0">
   <xsd:schema xmlns:xsd="http://www.w3.org/2001/XMLSchema" xmlns:xs="http://www.w3.org/2001/XMLSchema" xmlns:p="http://schemas.microsoft.com/office/2006/metadata/properties" xmlns:ns2="670f2bc3-833b-4a76-b13f-f7d6db0b8f4d" xmlns:ns3="80b0474e-37b4-4751-81bc-12d5121181de" targetNamespace="http://schemas.microsoft.com/office/2006/metadata/properties" ma:root="true" ma:fieldsID="3838351ffbfdd9476129a9c295697aa3" ns2:_="" ns3:_="">
     <xsd:import namespace="670f2bc3-833b-4a76-b13f-f7d6db0b8f4d"/>
@@ -10775,6 +10753,15 @@
 </ct:contentTypeSchema>
 </file>
 
+<file path=customXml/item2.xml><?xml version="1.0" encoding="utf-8"?>
+<?mso-contentType ?>
+<FormTemplates xmlns="http://schemas.microsoft.com/sharepoint/v3/contenttype/forms">
+  <Display>DocumentLibraryForm</Display>
+  <Edit>DocumentLibraryForm</Edit>
+  <New>DocumentLibraryForm</New>
+</FormTemplates>
+</file>
+
 <file path=customXml/item3.xml><?xml version="1.0" encoding="utf-8"?>
 <p:properties xmlns:p="http://schemas.microsoft.com/office/2006/metadata/properties" xmlns:xsi="http://www.w3.org/2001/XMLSchema-instance" xmlns:pc="http://schemas.microsoft.com/office/infopath/2007/PartnerControls">
   <documentManagement/>
@@ -10786,14 +10773,6 @@
 </file>
 
 <file path=customXml/itemProps1.xml><?xml version="1.0" encoding="utf-8"?>
-<ds:datastoreItem xmlns:ds="http://schemas.openxmlformats.org/officeDocument/2006/customXml" ds:itemID="{ABD5D9F6-8FC8-493E-96FA-E267A94F488F}">
-  <ds:schemaRefs>
-    <ds:schemaRef ds:uri="http://schemas.microsoft.com/sharepoint/v3/contenttype/forms"/>
-  </ds:schemaRefs>
-</ds:datastoreItem>
-</file>
-
-<file path=customXml/itemProps2.xml><?xml version="1.0" encoding="utf-8"?>
 <ds:datastoreItem xmlns:ds="http://schemas.openxmlformats.org/officeDocument/2006/customXml" ds:itemID="{43952FC4-8898-44A6-B6B7-A8B562C725D2}">
   <ds:schemaRefs>
     <ds:schemaRef ds:uri="http://schemas.microsoft.com/office/2006/metadata/contentType"/>
@@ -10812,6 +10791,14 @@
 </ds:datastoreItem>
 </file>
 
+<file path=customXml/itemProps2.xml><?xml version="1.0" encoding="utf-8"?>
+<ds:datastoreItem xmlns:ds="http://schemas.openxmlformats.org/officeDocument/2006/customXml" ds:itemID="{ABD5D9F6-8FC8-493E-96FA-E267A94F488F}">
+  <ds:schemaRefs>
+    <ds:schemaRef ds:uri="http://schemas.microsoft.com/sharepoint/v3/contenttype/forms"/>
+  </ds:schemaRefs>
+</ds:datastoreItem>
+</file>
+
 <file path=customXml/itemProps3.xml><?xml version="1.0" encoding="utf-8"?>
 <ds:datastoreItem xmlns:ds="http://schemas.openxmlformats.org/officeDocument/2006/customXml" ds:itemID="{C8716915-558E-4770-9BF4-10378A3FF3AC}">
   <ds:schemaRefs>
@@ -10822,7 +10809,7 @@
 </file>
 
 <file path=customXml/itemProps4.xml><?xml version="1.0" encoding="utf-8"?>
-<ds:datastoreItem xmlns:ds="http://schemas.openxmlformats.org/officeDocument/2006/customXml" ds:itemID="{84BBB43A-E85D-4B4F-A0C8-FCBE779D07DC}">
+<ds:datastoreItem xmlns:ds="http://schemas.openxmlformats.org/officeDocument/2006/customXml" ds:itemID="{71425084-50D4-49B0-BAE2-FFA61B5CB1C4}">
   <ds:schemaRefs>
     <ds:schemaRef ds:uri="http://schemas.openxmlformats.org/officeDocument/2006/bibliography"/>
   </ds:schemaRefs>

</xml_diff>